<commit_message>
SRS edited and use case edited
</commit_message>
<xml_diff>
--- a/SRS/سند_SRS_پروژه_سایت_ساز_اتوماتیک_با_قابلیت_مدیریت_محتوا.docx
+++ b/SRS/سند_SRS_پروژه_سایت_ساز_اتوماتیک_با_قابلیت_مدیریت_محتوا.docx
@@ -1,6 +1,6 @@
 
 <file path=word/document.xml><?xml version="1.0" encoding="utf-8"?>
-<w:document xmlns:wpc="http://schemas.microsoft.com/office/word/2010/wordprocessingCanvas" xmlns:cx="http://schemas.microsoft.com/office/drawing/2014/chartex" xmlns:cx1="http://schemas.microsoft.com/office/drawing/2015/9/8/chartex" xmlns:cx2="http://schemas.microsoft.com/office/drawing/2015/10/21/chartex" xmlns:cx3="http://schemas.microsoft.com/office/drawing/2016/5/9/chartex" xmlns:cx4="http://schemas.microsoft.com/office/drawing/2016/5/10/chartex" xmlns:cx5="http://schemas.microsoft.com/office/drawing/2016/5/11/chartex" xmlns:cx6="http://schemas.microsoft.com/office/drawing/2016/5/12/chartex" xmlns:cx7="http://schemas.microsoft.com/office/drawing/2016/5/13/chartex" xmlns:cx8="http://schemas.microsoft.com/office/drawing/2016/5/14/chartex" xmlns:mc="http://schemas.openxmlformats.org/markup-compatibility/2006" xmlns:aink="http://schemas.microsoft.com/office/drawing/2016/ink" xmlns:am3d="http://schemas.microsoft.com/office/drawing/2017/model3d" xmlns:o="urn:schemas-microsoft-com:office:office" xmlns:r="http://schemas.openxmlformats.org/officeDocument/2006/relationships" xmlns:m="http://schemas.openxmlformats.org/officeDocument/2006/math" xmlns:v="urn:schemas-microsoft-com:vml" xmlns:wp14="http://schemas.microsoft.com/office/word/2010/wordprocessingDrawing" xmlns:wp="http://schemas.openxmlformats.org/drawingml/2006/wordprocessingDrawing" xmlns:w10="urn:schemas-microsoft-com:office:word" xmlns:w="http://schemas.openxmlformats.org/wordprocessingml/2006/main" xmlns:w14="http://schemas.microsoft.com/office/word/2010/wordml" xmlns:w15="http://schemas.microsoft.com/office/word/2012/wordml" xmlns:w16cid="http://schemas.microsoft.com/office/word/2016/wordml/cid" xmlns:w16se="http://schemas.microsoft.com/office/word/2015/wordml/symex" xmlns:wpg="http://schemas.microsoft.com/office/word/2010/wordprocessingGroup" xmlns:wpi="http://schemas.microsoft.com/office/word/2010/wordprocessingInk" xmlns:wne="http://schemas.microsoft.com/office/word/2006/wordml" xmlns:wps="http://schemas.microsoft.com/office/word/2010/wordprocessingShape" mc:Ignorable="w14 w15 w16se w16cid wp14">
+<w:document xmlns:wpc="http://schemas.microsoft.com/office/word/2010/wordprocessingCanvas" xmlns:cx="http://schemas.microsoft.com/office/drawing/2014/chartex" xmlns:mc="http://schemas.openxmlformats.org/markup-compatibility/2006" xmlns:o="urn:schemas-microsoft-com:office:office" xmlns:r="http://schemas.openxmlformats.org/officeDocument/2006/relationships" xmlns:m="http://schemas.openxmlformats.org/officeDocument/2006/math" xmlns:v="urn:schemas-microsoft-com:vml" xmlns:wp14="http://schemas.microsoft.com/office/word/2010/wordprocessingDrawing" xmlns:wp="http://schemas.openxmlformats.org/drawingml/2006/wordprocessingDrawing" xmlns:w10="urn:schemas-microsoft-com:office:word" xmlns:w="http://schemas.openxmlformats.org/wordprocessingml/2006/main" xmlns:w14="http://schemas.microsoft.com/office/word/2010/wordml" xmlns:w15="http://schemas.microsoft.com/office/word/2012/wordml" xmlns:w16se="http://schemas.microsoft.com/office/word/2015/wordml/symex" xmlns:wpg="http://schemas.microsoft.com/office/word/2010/wordprocessingGroup" xmlns:wpi="http://schemas.microsoft.com/office/word/2010/wordprocessingInk" xmlns:wne="http://schemas.microsoft.com/office/word/2006/wordml" xmlns:wps="http://schemas.microsoft.com/office/word/2010/wordprocessingShape" mc:Ignorable="w14 w15 w16se wp14">
   <w:background w:color="E2EFD9" w:themeColor="accent6" w:themeTint="33"/>
   <w:body>
     <w:p>
@@ -1532,21 +1532,7 @@
               <w:rPr>
                 <w:b/>
               </w:rPr>
-              <w:t xml:space="preserve">Reason </w:t>
-            </w:r>
-            <w:proofErr w:type="gramStart"/>
-            <w:r>
-              <w:rPr>
-                <w:b/>
-              </w:rPr>
-              <w:t>For</w:t>
-            </w:r>
-            <w:proofErr w:type="gramEnd"/>
-            <w:r>
-              <w:rPr>
-                <w:b/>
-              </w:rPr>
-              <w:t xml:space="preserve"> Changes</w:t>
+              <w:t>Reason For Changes</w:t>
             </w:r>
           </w:p>
         </w:tc>
@@ -1674,7 +1660,6 @@
             <w:pPr>
               <w:spacing w:before="40" w:after="40"/>
               <w:rPr>
-                <w:rFonts w:hint="cs"/>
                 <w:rtl/>
                 <w:lang w:bidi="fa-IR"/>
               </w:rPr>
@@ -2258,6 +2243,7 @@
           <w:rtl/>
           <w:lang w:bidi="fa-IR"/>
         </w:rPr>
+        <w:lastRenderedPageBreak/>
         <w:t>قلمرو محصول</w:t>
       </w:r>
     </w:p>
@@ -2304,7 +2290,6 @@
           <w:szCs w:val="32"/>
           <w:rtl/>
         </w:rPr>
-        <w:lastRenderedPageBreak/>
         <w:t xml:space="preserve">در این نرم افزار </w:t>
       </w:r>
       <w:r>
@@ -2799,6 +2784,7 @@
         <w:t xml:space="preserve"> (7 روز)</w:t>
       </w:r>
     </w:p>
+    <w:bookmarkEnd w:id="8"/>
     <w:p>
       <w:pPr>
         <w:numPr>
@@ -2819,20 +2805,11 @@
           <w:sz w:val="40"/>
           <w:szCs w:val="32"/>
           <w:rtl/>
-        </w:rPr>
-        <w:t xml:space="preserve">ساخت پنل </w:t>
-      </w:r>
-      <w:r>
-        <w:rPr>
-          <w:rFonts w:ascii="IRNazanin" w:hAnsi="IRNazanin" w:cs="IRNazanin" w:hint="cs"/>
-          <w:sz w:val="40"/>
-          <w:szCs w:val="32"/>
-          <w:rtl/>
-        </w:rPr>
-        <w:t>مدیریتی</w:t>
-      </w:r>
-    </w:p>
-    <w:bookmarkEnd w:id="8"/>
+          <w:lang w:bidi="fa-IR"/>
+        </w:rPr>
+        <w:t>پشتیبانی رایگان از درگاه های پرداخت آنلاین (واسط)</w:t>
+      </w:r>
+    </w:p>
     <w:p>
       <w:pPr>
         <w:numPr>
@@ -2853,9 +2830,8 @@
           <w:sz w:val="40"/>
           <w:szCs w:val="32"/>
           <w:rtl/>
-          <w:lang w:bidi="fa-IR"/>
-        </w:rPr>
-        <w:t>پشتیبانی رایگان از درگاه های پرداخت آنلاین (واسط)</w:t>
+        </w:rPr>
+        <w:t>امکان پشتیبانی از سرویس های پیامکی و تمامی سرویس های مورد نیاز کاربران</w:t>
       </w:r>
     </w:p>
     <w:p>
@@ -2878,8 +2854,64 @@
           <w:sz w:val="40"/>
           <w:szCs w:val="32"/>
           <w:rtl/>
-        </w:rPr>
-        <w:t>امکان پشتیبانی از سرویس های پیامکی و تمامی سرویس های مورد نیاز کاربران</w:t>
+          <w:lang w:bidi="fa-IR"/>
+        </w:rPr>
+        <w:t xml:space="preserve">امکان </w:t>
+      </w:r>
+      <w:r>
+        <w:rPr>
+          <w:rFonts w:ascii="IRNazanin" w:hAnsi="IRNazanin" w:cs="IRNazanin" w:hint="cs"/>
+          <w:sz w:val="40"/>
+          <w:szCs w:val="32"/>
+          <w:rtl/>
+          <w:lang w:bidi="fa-IR"/>
+        </w:rPr>
+        <w:t xml:space="preserve">خرید اشتراک </w:t>
+      </w:r>
+      <w:r>
+        <w:rPr>
+          <w:rFonts w:ascii="IRNazanin" w:hAnsi="IRNazanin" w:cs="IRNazanin" w:hint="cs"/>
+          <w:sz w:val="40"/>
+          <w:szCs w:val="32"/>
+          <w:rtl/>
+          <w:lang w:bidi="fa-IR"/>
+        </w:rPr>
+        <w:t xml:space="preserve">فقط </w:t>
+      </w:r>
+      <w:r>
+        <w:rPr>
+          <w:rFonts w:ascii="IRNazanin" w:hAnsi="IRNazanin" w:cs="IRNazanin" w:hint="cs"/>
+          <w:sz w:val="40"/>
+          <w:szCs w:val="32"/>
+          <w:rtl/>
+          <w:lang w:bidi="fa-IR"/>
+        </w:rPr>
+        <w:t>با استفاده از کیف پول</w:t>
+      </w:r>
+    </w:p>
+    <w:p>
+      <w:pPr>
+        <w:numPr>
+          <w:ilvl w:val="0"/>
+          <w:numId w:val="3"/>
+        </w:numPr>
+        <w:bidi/>
+        <w:spacing w:line="240" w:lineRule="auto"/>
+        <w:rPr>
+          <w:rFonts w:ascii="IRNazanin" w:hAnsi="IRNazanin" w:cs="IRNazanin"/>
+          <w:sz w:val="40"/>
+          <w:szCs w:val="32"/>
+        </w:rPr>
+      </w:pPr>
+      <w:r>
+        <w:rPr>
+          <w:rFonts w:ascii="IRNazanin" w:hAnsi="IRNazanin" w:cs="IRNazanin" w:hint="cs"/>
+          <w:sz w:val="40"/>
+          <w:szCs w:val="32"/>
+          <w:rtl/>
+          <w:lang w:bidi="fa-IR"/>
+        </w:rPr>
+        <w:t>امکان اضافه کردن قالب با استفاده از خرید اشتراک به حساب کاربری</w:t>
       </w:r>
     </w:p>
     <w:p>
@@ -3149,6 +3181,7 @@
           <w:sz w:val="40"/>
           <w:szCs w:val="32"/>
         </w:rPr>
+        <w:lastRenderedPageBreak/>
         <w:t>Usability</w:t>
       </w:r>
     </w:p>
@@ -3173,7 +3206,6 @@
           <w:szCs w:val="32"/>
           <w:rtl/>
         </w:rPr>
-        <w:lastRenderedPageBreak/>
         <w:t>مقیاس پذیری (</w:t>
       </w:r>
       <w:r>
@@ -3233,31 +3265,6 @@
           <w:rtl/>
         </w:rPr>
         <w:t>)</w:t>
-      </w:r>
-    </w:p>
-    <w:p>
-      <w:pPr>
-        <w:numPr>
-          <w:ilvl w:val="0"/>
-          <w:numId w:val="4"/>
-        </w:numPr>
-        <w:bidi/>
-        <w:spacing w:line="240" w:lineRule="auto"/>
-        <w:rPr>
-          <w:rFonts w:ascii="IRNazanin" w:hAnsi="IRNazanin" w:cs="IRNazanin" w:hint="cs"/>
-          <w:sz w:val="40"/>
-          <w:szCs w:val="32"/>
-          <w:rtl/>
-        </w:rPr>
-      </w:pPr>
-      <w:r>
-        <w:rPr>
-          <w:rFonts w:ascii="IRNazanin" w:hAnsi="IRNazanin" w:cs="IRNazanin" w:hint="cs"/>
-          <w:sz w:val="40"/>
-          <w:szCs w:val="32"/>
-          <w:rtl/>
-        </w:rPr>
-        <w:t>تولید محتوای آموزشی</w:t>
       </w:r>
     </w:p>
     <w:p>
@@ -3820,6 +3827,7 @@
           <w:rtl/>
           <w:lang w:bidi="fa-IR"/>
         </w:rPr>
+        <w:lastRenderedPageBreak/>
         <w:t xml:space="preserve">2.7 </w:t>
       </w:r>
       <w:r>
@@ -3898,7 +3906,6 @@
           <w:szCs w:val="32"/>
           <w:rtl/>
         </w:rPr>
-        <w:lastRenderedPageBreak/>
         <w:t xml:space="preserve">فعال بودن </w:t>
       </w:r>
       <w:r>
@@ -5311,7 +5318,6 @@
           <w:rtl/>
           <w:lang w:bidi="fa-IR"/>
         </w:rPr>
-        <w:lastRenderedPageBreak/>
         <w:t>تهیه هاست عادی و یا اختصاصی به همراه ایجاد سایت</w:t>
       </w:r>
     </w:p>
@@ -5617,6 +5623,7 @@
         <w:t>.</w:t>
       </w:r>
     </w:p>
+    <w:bookmarkEnd w:id="22"/>
     <w:p>
       <w:pPr>
         <w:pStyle w:val="template"/>
@@ -5661,23 +5668,9 @@
           <w:rtl/>
           <w:lang w:bidi="fa-IR"/>
         </w:rPr>
-        <w:t>ساخت پنل مدیریت</w:t>
-      </w:r>
-      <w:r>
-        <w:rPr>
-          <w:rFonts w:ascii="IRNazanin" w:hAnsi="IRNazanin" w:cs="IRNazanin" w:hint="cs"/>
-          <w:b w:val="0"/>
-          <w:bCs/>
-          <w:color w:val="4472C4"/>
-          <w:sz w:val="44"/>
-          <w:szCs w:val="32"/>
-          <w:rtl/>
-          <w:lang w:bidi="fa-IR"/>
-        </w:rPr>
-        <w:t>ی</w:t>
-      </w:r>
-    </w:p>
-    <w:bookmarkEnd w:id="22"/>
+        <w:t>پشتیبانی رایگان از درگاه های پرداخت آنلاین (واسط)</w:t>
+      </w:r>
+    </w:p>
     <w:p>
       <w:pPr>
         <w:pStyle w:val="template"/>
@@ -5698,18 +5691,16 @@
           <w:szCs w:val="28"/>
           <w:rtl/>
         </w:rPr>
-        <w:t xml:space="preserve">پس از تکمیل خرید کاربر و تبدیل شدن به مشتری، پنل اختصاصی مدیریت محتوای سایت به همراه تمامی تنظیمات در اختیار وی توسط پشتیبانی و </w:t>
-      </w:r>
-      <w:r>
-        <w:rPr>
-          <w:rFonts w:ascii="IRNazanin" w:hAnsi="IRNazanin" w:cs="IRNazanin" w:hint="cs"/>
-          <w:b/>
-          <w:bCs/>
+        <w:t>امکان افزودن پشتیبانی از درگاه های پرداخت آنلاین به صورت رایگان وجود دارد و کاربر در هنگا</w:t>
+      </w:r>
+      <w:r>
+        <w:rPr>
+          <w:rFonts w:ascii="IRNazanin" w:hAnsi="IRNazanin" w:cs="IRNazanin" w:hint="cs"/>
           <w:sz w:val="32"/>
           <w:szCs w:val="28"/>
           <w:rtl/>
         </w:rPr>
-        <w:t>به صورت دستی</w:t>
+        <w:t xml:space="preserve">م </w:t>
       </w:r>
       <w:r>
         <w:rPr>
@@ -5718,45 +5709,8 @@
           <w:szCs w:val="28"/>
           <w:rtl/>
         </w:rPr>
-        <w:t xml:space="preserve"> قرار می‌گیرد.</w:t>
-      </w:r>
-    </w:p>
-    <w:p>
-      <w:pPr>
-        <w:pStyle w:val="template"/>
-        <w:bidi/>
-        <w:spacing w:line="240" w:lineRule="auto"/>
-        <w:ind w:left="720"/>
-        <w:rPr>
-          <w:rFonts w:ascii="IRNazanin" w:hAnsi="IRNazanin" w:cs="IRNazanin"/>
-          <w:sz w:val="32"/>
-          <w:szCs w:val="28"/>
-          <w:rtl/>
-        </w:rPr>
-      </w:pPr>
-      <w:r>
-        <w:rPr>
-          <w:rFonts w:ascii="IRNazanin" w:hAnsi="IRNazanin" w:cs="IRNazanin" w:hint="cs"/>
-          <w:sz w:val="32"/>
-          <w:szCs w:val="28"/>
-          <w:rtl/>
-        </w:rPr>
-        <w:t>این پنل قابلیت مدیریت محتوا را در سطح ابتدایی دارا می‌باشد.</w:t>
-      </w:r>
-    </w:p>
-    <w:p>
-      <w:pPr>
-        <w:pStyle w:val="template"/>
-        <w:bidi/>
-        <w:spacing w:line="240" w:lineRule="auto"/>
-        <w:ind w:left="720"/>
-        <w:rPr>
-          <w:rFonts w:ascii="IRNazanin" w:hAnsi="IRNazanin" w:cs="IRNazanin"/>
-          <w:sz w:val="32"/>
-          <w:szCs w:val="28"/>
-          <w:rtl/>
-        </w:rPr>
-      </w:pPr>
+        <w:t>خرید قالب می تواند این مورد را نیز تایید کند تا به قالب اضافه شود.</w:t>
+      </w:r>
     </w:p>
     <w:p>
       <w:pPr>
@@ -5789,7 +5743,7 @@
           <w:rtl/>
           <w:lang w:bidi="fa-IR"/>
         </w:rPr>
-        <w:t>پشتیبانی رایگان از درگاه های پرداخت آنلاین (واسط)</w:t>
+        <w:t>امکان پشتیبانی از سرویس های پیامکی و تمامی سرویس های مورد نیاز کاربران</w:t>
       </w:r>
     </w:p>
     <w:p>
@@ -5812,7 +5766,7 @@
           <w:szCs w:val="28"/>
           <w:rtl/>
         </w:rPr>
-        <w:t>امکان افزودن پشتیبانی از درگاه های پرداخت آنلاین به صورت رایگان وجود دارد و کاربر در هنگا</w:t>
+        <w:t>امکان افزودن پشتیبانی از سرویس های پیامکی و تمامی سرویس های مورد نیاز کاربران در هنگام خرید قالب وجود دارد و بسته به نیاز کاربر و با مشورت با پشتیبانی می تواند با</w:t>
       </w:r>
       <w:r>
         <w:rPr>
@@ -5821,16 +5775,7 @@
           <w:szCs w:val="28"/>
           <w:rtl/>
         </w:rPr>
-        <w:t xml:space="preserve">م </w:t>
-      </w:r>
-      <w:r>
-        <w:rPr>
-          <w:rFonts w:ascii="IRNazanin" w:hAnsi="IRNazanin" w:cs="IRNazanin" w:hint="cs"/>
-          <w:sz w:val="32"/>
-          <w:szCs w:val="28"/>
-          <w:rtl/>
-        </w:rPr>
-        <w:t>خرید قالب می تواند این مورد را نیز تایید کند تا به قالب اضافه شود.</w:t>
+        <w:t xml:space="preserve"> پرداخت هزینه آن ها را فعال کند.</w:t>
       </w:r>
     </w:p>
     <w:p>
@@ -5864,7 +5809,99 @@
           <w:rtl/>
           <w:lang w:bidi="fa-IR"/>
         </w:rPr>
-        <w:t>امکان پشتیبانی از سرویس های پیامکی و تمامی سرویس های مورد نیاز کاربران</w:t>
+        <w:lastRenderedPageBreak/>
+        <w:t>امکان خرید اشتراک فقط با استفاده از کیف پول</w:t>
+      </w:r>
+    </w:p>
+    <w:p>
+      <w:pPr>
+        <w:bidi/>
+        <w:spacing w:line="240" w:lineRule="auto"/>
+        <w:ind w:left="720"/>
+        <w:rPr>
+          <w:rFonts w:ascii="IRNazanin" w:hAnsi="IRNazanin" w:cs="IRNazanin"/>
+          <w:sz w:val="40"/>
+          <w:szCs w:val="32"/>
+          <w:rtl/>
+        </w:rPr>
+      </w:pPr>
+      <w:r>
+        <w:rPr>
+          <w:rFonts w:ascii="IRNazanin" w:hAnsi="IRNazanin" w:cs="IRNazanin" w:hint="cs"/>
+          <w:sz w:val="40"/>
+          <w:szCs w:val="32"/>
+          <w:rtl/>
+        </w:rPr>
+        <w:t>کاربر برای خرید اشتراک باید کیف پول خود را به مبلغ تعرفه های مصوب سامانه شارژ کند و سپس به صورت خودکار حساب کاربر شارژ شود.</w:t>
+      </w:r>
+    </w:p>
+    <w:p>
+      <w:pPr>
+        <w:pStyle w:val="Heading2"/>
+        <w:numPr>
+          <w:ilvl w:val="0"/>
+          <w:numId w:val="2"/>
+        </w:numPr>
+        <w:bidi/>
+        <w:spacing w:line="240" w:lineRule="auto"/>
+        <w:rPr>
+          <w:rFonts w:ascii="IRNazanin" w:hAnsi="IRNazanin" w:cs="IRNazanin"/>
+          <w:b w:val="0"/>
+          <w:bCs/>
+          <w:color w:val="4472C4"/>
+          <w:sz w:val="44"/>
+          <w:szCs w:val="32"/>
+          <w:rtl/>
+          <w:lang w:bidi="fa-IR"/>
+        </w:rPr>
+      </w:pPr>
+      <w:r>
+        <w:rPr>
+          <w:rFonts w:ascii="IRNazanin" w:hAnsi="IRNazanin" w:cs="IRNazanin" w:hint="cs"/>
+          <w:b w:val="0"/>
+          <w:bCs/>
+          <w:color w:val="4472C4"/>
+          <w:sz w:val="44"/>
+          <w:szCs w:val="32"/>
+          <w:rtl/>
+          <w:lang w:bidi="fa-IR"/>
+        </w:rPr>
+        <w:t xml:space="preserve">امکان </w:t>
+      </w:r>
+      <w:r>
+        <w:rPr>
+          <w:rFonts w:ascii="IRNazanin" w:hAnsi="IRNazanin" w:cs="IRNazanin" w:hint="cs"/>
+          <w:b w:val="0"/>
+          <w:bCs/>
+          <w:color w:val="4472C4"/>
+          <w:sz w:val="44"/>
+          <w:szCs w:val="32"/>
+          <w:rtl/>
+          <w:lang w:bidi="fa-IR"/>
+        </w:rPr>
+        <w:t>اضافه کردن قالب با استفاده از خرید اشتراک به حساب کاربری</w:t>
+      </w:r>
+    </w:p>
+    <w:p>
+      <w:pPr>
+        <w:bidi/>
+        <w:rPr>
+          <w:rFonts w:ascii="IRNazanin" w:hAnsi="IRNazanin" w:cs="IRNazanin"/>
+          <w:sz w:val="32"/>
+          <w:szCs w:val="32"/>
+          <w:rtl/>
+          <w:lang w:bidi="fa-IR"/>
+        </w:rPr>
+      </w:pPr>
+      <w:r>
+        <w:rPr>
+          <w:rFonts w:ascii="IRNazanin" w:hAnsi="IRNazanin" w:cs="IRNazanin"/>
+          <w:sz w:val="32"/>
+          <w:szCs w:val="32"/>
+          <w:rtl/>
+          <w:lang w:bidi="fa-IR"/>
+        </w:rPr>
+        <w:t>کاربر پس از خرید اشتراک می تواند یک یا چند قالب در حساب کاربری خود داشته باشد ولی فقط یک قالب فعال بر روی حساب کاربری فعال می باشد.</w:t>
       </w:r>
     </w:p>
     <w:p>
@@ -5880,37 +5917,21 @@
           <w:rtl/>
         </w:rPr>
       </w:pPr>
-      <w:r>
-        <w:rPr>
-          <w:rFonts w:ascii="IRNazanin" w:hAnsi="IRNazanin" w:cs="IRNazanin" w:hint="cs"/>
+    </w:p>
+    <w:p>
+      <w:pPr>
+        <w:pStyle w:val="template"/>
+        <w:bidi/>
+        <w:spacing w:line="240" w:lineRule="auto"/>
+        <w:rPr>
+          <w:rFonts w:ascii="IRNazanin" w:hAnsi="IRNazanin" w:cs="IRNazanin"/>
           <w:sz w:val="32"/>
           <w:szCs w:val="28"/>
           <w:rtl/>
         </w:rPr>
-        <w:t>امکان افزودن پشتیبانی از سرویس های پیامکی و تمامی سرویس های مورد نیاز کاربران در هنگام خرید قالب وجود دارد و بسته به نیاز کاربر و با مشورت با پشتیبانی می تواند با</w:t>
-      </w:r>
-      <w:r>
-        <w:rPr>
-          <w:rFonts w:ascii="IRNazanin" w:hAnsi="IRNazanin" w:cs="IRNazanin" w:hint="cs"/>
-          <w:sz w:val="32"/>
-          <w:szCs w:val="28"/>
-          <w:rtl/>
-        </w:rPr>
-        <w:t xml:space="preserve"> پرداخت هزینه آن ها را فعال کند.</w:t>
-      </w:r>
-    </w:p>
-    <w:p>
-      <w:pPr>
-        <w:pStyle w:val="template"/>
-        <w:bidi/>
-        <w:spacing w:line="240" w:lineRule="auto"/>
-        <w:rPr>
-          <w:rFonts w:ascii="IRNazanin" w:hAnsi="IRNazanin" w:cs="IRNazanin"/>
-          <w:sz w:val="32"/>
-          <w:szCs w:val="28"/>
-          <w:rtl/>
-        </w:rPr>
-      </w:pPr>
+      </w:pPr>
+      <w:bookmarkStart w:id="23" w:name="_GoBack"/>
+      <w:bookmarkEnd w:id="23"/>
     </w:p>
     <w:p>
       <w:pPr>
@@ -5924,7 +5945,7 @@
           <w:szCs w:val="40"/>
         </w:rPr>
       </w:pPr>
-      <w:bookmarkStart w:id="23" w:name="_Toc439994690"/>
+      <w:bookmarkStart w:id="24" w:name="_Toc439994690"/>
       <w:r>
         <w:rPr>
           <w:rFonts w:ascii="IRNazanin" w:hAnsi="IRNazanin" w:cs="IRNazanin" w:hint="cs"/>
@@ -5933,7 +5954,6 @@
           <w:szCs w:val="40"/>
           <w:rtl/>
         </w:rPr>
-        <w:lastRenderedPageBreak/>
         <w:t>نیازمندی های غیرعملکردی</w:t>
       </w:r>
     </w:p>
@@ -5956,8 +5976,8 @@
           <w:lang w:bidi="fa-IR"/>
         </w:rPr>
       </w:pPr>
-      <w:bookmarkStart w:id="24" w:name="_Hlk74241217"/>
-      <w:bookmarkEnd w:id="23"/>
+      <w:bookmarkStart w:id="25" w:name="_Hlk74241217"/>
+      <w:bookmarkEnd w:id="24"/>
       <w:r>
         <w:rPr>
           <w:rFonts w:ascii="IRNazanin" w:hAnsi="IRNazanin" w:cs="IRNazanin" w:hint="cs"/>
@@ -5994,7 +6014,7 @@
         <w:t>8 ساعته در 7 روز هفته</w:t>
       </w:r>
     </w:p>
-    <w:bookmarkEnd w:id="24"/>
+    <w:bookmarkEnd w:id="25"/>
     <w:p>
       <w:pPr>
         <w:pStyle w:val="template"/>
@@ -6084,7 +6104,7 @@
         <w:spacing w:line="240" w:lineRule="auto"/>
         <w:ind w:left="720"/>
         <w:rPr>
-          <w:rFonts w:ascii="IRNazanin" w:hAnsi="IRNazanin" w:cs="IRNazanin" w:hint="cs"/>
+          <w:rFonts w:ascii="IRNazanin" w:hAnsi="IRNazanin" w:cs="IRNazanin"/>
           <w:sz w:val="32"/>
           <w:szCs w:val="28"/>
           <w:rtl/>
@@ -6418,6 +6438,7 @@
           <w:rtl/>
           <w:lang w:bidi="fa-IR"/>
         </w:rPr>
+        <w:lastRenderedPageBreak/>
         <w:t>ق</w:t>
       </w:r>
       <w:r>
@@ -6637,7 +6658,6 @@
           <w:rtl/>
           <w:lang w:bidi="fa-IR"/>
         </w:rPr>
-        <w:lastRenderedPageBreak/>
         <w:t>رسپانسیو (</w:t>
       </w:r>
       <w:r>
@@ -6692,25 +6712,7 @@
           <w:szCs w:val="32"/>
           <w:rtl/>
         </w:rPr>
-        <w:t xml:space="preserve">با رزولیشن 1080 </w:t>
-      </w:r>
-      <w:r>
-        <w:rPr>
-          <w:rFonts w:ascii="IRNazanin" w:hAnsi="IRNazanin" w:cs="IRNazanin" w:hint="cs"/>
-          <w:sz w:val="40"/>
-          <w:szCs w:val="32"/>
-          <w:rtl/>
-        </w:rPr>
-        <w:t>تا اندازه 760 پیکسل</w:t>
-      </w:r>
-      <w:r>
-        <w:rPr>
-          <w:rFonts w:ascii="IRNazanin" w:hAnsi="IRNazanin" w:cs="IRNazanin" w:hint="cs"/>
-          <w:sz w:val="40"/>
-          <w:szCs w:val="32"/>
-          <w:rtl/>
-        </w:rPr>
-        <w:t xml:space="preserve"> قابل نمایش می‌باشد.</w:t>
+        <w:t>با رزولیشن 1080 تا اندازه 760 پیکسل قابل نمایش می‌باشد.</w:t>
       </w:r>
     </w:p>
     <w:p>
@@ -7083,34 +7085,7 @@
           <w:szCs w:val="32"/>
           <w:rtl/>
         </w:rPr>
-        <w:t xml:space="preserve"> و </w:t>
-      </w:r>
-      <w:r>
-        <w:rPr>
-          <w:rFonts w:ascii="IRNazanin" w:hAnsi="IRNazanin" w:cs="IRNazanin" w:hint="cs"/>
-          <w:sz w:val="40"/>
-          <w:szCs w:val="32"/>
-          <w:rtl/>
-        </w:rPr>
-        <w:t xml:space="preserve">توانایی کار با مرورگر و بدون تجربه </w:t>
-      </w:r>
-      <w:r>
-        <w:rPr>
-          <w:rFonts w:ascii="IRNazanin" w:hAnsi="IRNazanin" w:cs="IRNazanin" w:hint="cs"/>
-          <w:sz w:val="40"/>
-          <w:szCs w:val="32"/>
-          <w:rtl/>
-        </w:rPr>
-        <w:t xml:space="preserve">کار با نرم افزارهای تحت وب </w:t>
-      </w:r>
-      <w:r>
-        <w:rPr>
-          <w:rFonts w:ascii="IRNazanin" w:hAnsi="IRNazanin" w:cs="IRNazanin" w:hint="cs"/>
-          <w:sz w:val="40"/>
-          <w:szCs w:val="32"/>
-          <w:rtl/>
-        </w:rPr>
-        <w:t>طراحی سایت.</w:t>
+        <w:t xml:space="preserve"> و توانایی کار با مرورگر و بدون تجربه کار با نرم افزارهای تحت وب طراحی سایت.</w:t>
       </w:r>
     </w:p>
     <w:p>
@@ -7132,6 +7107,7 @@
           <w:szCs w:val="32"/>
           <w:rtl/>
         </w:rPr>
+        <w:lastRenderedPageBreak/>
         <w:t>راحتی کار با قسمت مدیریت محتوا به صورت کاربر کاملاٌ آماتور</w:t>
       </w:r>
     </w:p>
@@ -7338,7 +7314,6 @@
           <w:rtl/>
           <w:lang w:bidi="fa-IR"/>
         </w:rPr>
-        <w:lastRenderedPageBreak/>
         <w:t>دسترس پذیری(</w:t>
       </w:r>
       <w:r>
@@ -7372,7 +7347,7 @@
         <w:spacing w:line="240" w:lineRule="auto"/>
         <w:ind w:left="1080"/>
         <w:rPr>
-          <w:rFonts w:ascii="IRNazanin" w:hAnsi="IRNazanin" w:cs="IRNazanin" w:hint="cs"/>
+          <w:rFonts w:ascii="IRNazanin" w:hAnsi="IRNazanin" w:cs="IRNazanin"/>
           <w:sz w:val="32"/>
           <w:szCs w:val="28"/>
           <w:rtl/>
@@ -7397,63 +7372,104 @@
           <w:rtl/>
           <w:lang w:bidi="fa-IR"/>
         </w:rPr>
-        <w:t>99.99 آپ تایم سامانه و در فاز آزمایشی 900 هزار کاربر همزمان در فاز اجرای کامل در سطح کشوری 10 میلیون کاربر همزمان</w:t>
-      </w:r>
-    </w:p>
-    <w:p>
-      <w:pPr>
-        <w:pStyle w:val="Heading2"/>
-        <w:numPr>
-          <w:ilvl w:val="0"/>
-          <w:numId w:val="13"/>
-        </w:numPr>
-        <w:bidi/>
-        <w:spacing w:line="240" w:lineRule="auto"/>
-        <w:rPr>
-          <w:rFonts w:ascii="IRNazanin" w:hAnsi="IRNazanin" w:cs="IRNazanin"/>
-          <w:b w:val="0"/>
-          <w:bCs/>
-          <w:color w:val="4472C4"/>
-          <w:sz w:val="48"/>
-          <w:szCs w:val="36"/>
-          <w:lang w:bidi="fa-IR"/>
-        </w:rPr>
-      </w:pPr>
-      <w:r>
-        <w:rPr>
-          <w:rFonts w:ascii="IRNazanin" w:hAnsi="IRNazanin" w:cs="IRNazanin" w:hint="cs"/>
-          <w:b w:val="0"/>
-          <w:bCs/>
-          <w:color w:val="4472C4"/>
-          <w:sz w:val="48"/>
-          <w:szCs w:val="36"/>
-          <w:rtl/>
-          <w:lang w:bidi="fa-IR"/>
-        </w:rPr>
-        <w:t>تولید محتوای آموزشی</w:t>
-      </w:r>
-    </w:p>
-    <w:p>
-      <w:pPr>
-        <w:pStyle w:val="template"/>
-        <w:bidi/>
-        <w:spacing w:line="240" w:lineRule="auto"/>
-        <w:ind w:left="360"/>
-        <w:rPr>
-          <w:rFonts w:ascii="IRNazanin" w:hAnsi="IRNazanin" w:cs="IRNazanin"/>
+        <w:t>9</w:t>
+      </w:r>
+      <w:r>
+        <w:rPr>
+          <w:rFonts w:ascii="IRNazanin" w:hAnsi="IRNazanin" w:cs="B Nazanin" w:hint="cs"/>
           <w:sz w:val="32"/>
           <w:szCs w:val="28"/>
           <w:rtl/>
-        </w:rPr>
-      </w:pPr>
-      <w:r>
-        <w:rPr>
-          <w:rFonts w:ascii="IRNazanin" w:hAnsi="IRNazanin" w:cs="IRNazanin" w:hint="cs"/>
+          <w:lang w:bidi="fa-IR"/>
+        </w:rPr>
+        <w:t xml:space="preserve">9.99 آپ </w:t>
+      </w:r>
+      <w:r>
+        <w:rPr>
+          <w:rFonts w:ascii="IRNazanin" w:hAnsi="IRNazanin" w:cs="B Nazanin" w:hint="cs"/>
           <w:sz w:val="32"/>
           <w:szCs w:val="28"/>
           <w:rtl/>
-        </w:rPr>
-        <w:t>تولید محتوا در سایت برای آگاهی از متقاضیان مسکن و مالکین از فرآیند های تشخیص و قوانین استفاده از سایت و همچنین آموزش ثبت شکایت و نحوه پیگیری به صورت غیرحضوری</w:t>
+          <w:lang w:bidi="fa-IR"/>
+        </w:rPr>
+        <w:t xml:space="preserve">تایم سامانه و در فاز آزمایشی </w:t>
+      </w:r>
+      <w:r>
+        <w:rPr>
+          <w:rFonts w:ascii="IRNazanin" w:hAnsi="IRNazanin" w:cs="B Nazanin"/>
+          <w:sz w:val="32"/>
+          <w:szCs w:val="28"/>
+          <w:lang w:bidi="fa-IR"/>
+        </w:rPr>
+        <w:t>100</w:t>
+      </w:r>
+      <w:r>
+        <w:rPr>
+          <w:rFonts w:ascii="IRNazanin" w:hAnsi="IRNazanin" w:cs="B Nazanin" w:hint="cs"/>
+          <w:sz w:val="32"/>
+          <w:szCs w:val="28"/>
+          <w:rtl/>
+          <w:lang w:bidi="fa-IR"/>
+        </w:rPr>
+        <w:t xml:space="preserve"> کاربر همزمان در فاز اجرای کامل</w:t>
+      </w:r>
+      <w:r>
+        <w:rPr>
+          <w:rFonts w:ascii="IRNazanin" w:hAnsi="IRNazanin" w:cs="B Nazanin"/>
+          <w:sz w:val="32"/>
+          <w:szCs w:val="28"/>
+          <w:lang w:bidi="fa-IR"/>
+        </w:rPr>
+        <w:t xml:space="preserve"> </w:t>
+      </w:r>
+      <w:r>
+        <w:rPr>
+          <w:rFonts w:ascii="IRNazanin" w:hAnsi="IRNazanin" w:cs="B Nazanin" w:hint="cs"/>
+          <w:sz w:val="32"/>
+          <w:szCs w:val="28"/>
+          <w:rtl/>
+          <w:lang w:bidi="fa-IR"/>
+        </w:rPr>
+        <w:t xml:space="preserve"> </w:t>
+      </w:r>
+      <w:r>
+        <w:rPr>
+          <w:rFonts w:ascii="IRNazanin" w:hAnsi="IRNazanin" w:cs="B Nazanin"/>
+          <w:sz w:val="32"/>
+          <w:szCs w:val="28"/>
+          <w:lang w:bidi="fa-IR"/>
+        </w:rPr>
+        <w:t>10000</w:t>
+      </w:r>
+      <w:r>
+        <w:rPr>
+          <w:rFonts w:ascii="IRNazanin" w:hAnsi="IRNazanin" w:cs="B Nazanin" w:hint="cs"/>
+          <w:sz w:val="32"/>
+          <w:szCs w:val="28"/>
+          <w:rtl/>
+          <w:lang w:bidi="fa-IR"/>
+        </w:rPr>
+        <w:t xml:space="preserve"> </w:t>
+      </w:r>
+      <w:r>
+        <w:rPr>
+          <w:rFonts w:ascii="IRNazanin" w:hAnsi="IRNazanin" w:cs="B Nazanin" w:hint="cs"/>
+          <w:sz w:val="32"/>
+          <w:szCs w:val="28"/>
+          <w:rtl/>
+          <w:lang w:bidi="fa-IR"/>
+        </w:rPr>
+        <w:t xml:space="preserve">هزار </w:t>
+      </w:r>
+      <w:r>
+        <w:rPr>
+          <w:rFonts w:ascii="IRNazanin" w:hAnsi="IRNazanin" w:cs="B Nazanin" w:hint="cs"/>
+          <w:sz w:val="32"/>
+          <w:szCs w:val="28"/>
+          <w:rtl/>
+          <w:lang w:bidi="fa-IR"/>
+        </w:rPr>
+        <w:t>میلیون کاربر همزمان</w:t>
       </w:r>
     </w:p>
     <w:p>
@@ -7672,7 +7688,7 @@
         <w:bidi/>
         <w:spacing w:line="240" w:lineRule="auto"/>
         <w:rPr>
-          <w:rFonts w:ascii="IRNazanin" w:hAnsi="IRNazanin" w:cs="IRNazanin" w:hint="cs"/>
+          <w:rFonts w:ascii="IRNazanin" w:hAnsi="IRNazanin" w:cs="IRNazanin"/>
           <w:sz w:val="32"/>
           <w:szCs w:val="28"/>
           <w:rtl/>
@@ -7876,20 +7892,8 @@
           <w:rtl/>
           <w:lang w:bidi="fa-IR"/>
         </w:rPr>
-        <w:t xml:space="preserve"> و </w:t>
-      </w:r>
-      <w:bookmarkStart w:id="25" w:name="_GoBack"/>
-      <w:r>
-        <w:rPr>
-          <w:rFonts w:ascii="IRNazanin" w:hAnsi="IRNazanin" w:cs="IRNazanin" w:hint="cs"/>
-          <w:sz w:val="40"/>
-          <w:szCs w:val="40"/>
-          <w:rtl/>
-          <w:lang w:bidi="fa-IR"/>
-        </w:rPr>
-        <w:t>نمودار وضعیت پروژه</w:t>
-      </w:r>
-      <w:bookmarkEnd w:id="25"/>
+        <w:t xml:space="preserve"> و نمودار وضعیت پروژه</w:t>
+      </w:r>
     </w:p>
     <w:p>
       <w:pPr>
@@ -7926,7 +7930,7 @@
 </file>
 
 <file path=word/endnotes.xml><?xml version="1.0" encoding="utf-8"?>
-<w:endnotes xmlns:wpc="http://schemas.microsoft.com/office/word/2010/wordprocessingCanvas" xmlns:cx="http://schemas.microsoft.com/office/drawing/2014/chartex" xmlns:cx1="http://schemas.microsoft.com/office/drawing/2015/9/8/chartex" xmlns:cx2="http://schemas.microsoft.com/office/drawing/2015/10/21/chartex" xmlns:cx3="http://schemas.microsoft.com/office/drawing/2016/5/9/chartex" xmlns:cx4="http://schemas.microsoft.com/office/drawing/2016/5/10/chartex" xmlns:cx5="http://schemas.microsoft.com/office/drawing/2016/5/11/chartex" xmlns:cx6="http://schemas.microsoft.com/office/drawing/2016/5/12/chartex" xmlns:cx7="http://schemas.microsoft.com/office/drawing/2016/5/13/chartex" xmlns:cx8="http://schemas.microsoft.com/office/drawing/2016/5/14/chartex" xmlns:mc="http://schemas.openxmlformats.org/markup-compatibility/2006" xmlns:aink="http://schemas.microsoft.com/office/drawing/2016/ink" xmlns:am3d="http://schemas.microsoft.com/office/drawing/2017/model3d" xmlns:o="urn:schemas-microsoft-com:office:office" xmlns:r="http://schemas.openxmlformats.org/officeDocument/2006/relationships" xmlns:m="http://schemas.openxmlformats.org/officeDocument/2006/math" xmlns:v="urn:schemas-microsoft-com:vml" xmlns:wp14="http://schemas.microsoft.com/office/word/2010/wordprocessingDrawing" xmlns:wp="http://schemas.openxmlformats.org/drawingml/2006/wordprocessingDrawing" xmlns:w10="urn:schemas-microsoft-com:office:word" xmlns:w="http://schemas.openxmlformats.org/wordprocessingml/2006/main" xmlns:w14="http://schemas.microsoft.com/office/word/2010/wordml" xmlns:w15="http://schemas.microsoft.com/office/word/2012/wordml" xmlns:w16cid="http://schemas.microsoft.com/office/word/2016/wordml/cid" xmlns:w16se="http://schemas.microsoft.com/office/word/2015/wordml/symex" xmlns:wpg="http://schemas.microsoft.com/office/word/2010/wordprocessingGroup" xmlns:wpi="http://schemas.microsoft.com/office/word/2010/wordprocessingInk" xmlns:wne="http://schemas.microsoft.com/office/word/2006/wordml" xmlns:wps="http://schemas.microsoft.com/office/word/2010/wordprocessingShape" mc:Ignorable="w14 w15 w16se w16cid wp14">
+<w:endnotes xmlns:wpc="http://schemas.microsoft.com/office/word/2010/wordprocessingCanvas" xmlns:cx="http://schemas.microsoft.com/office/drawing/2014/chartex" xmlns:mc="http://schemas.openxmlformats.org/markup-compatibility/2006" xmlns:o="urn:schemas-microsoft-com:office:office" xmlns:r="http://schemas.openxmlformats.org/officeDocument/2006/relationships" xmlns:m="http://schemas.openxmlformats.org/officeDocument/2006/math" xmlns:v="urn:schemas-microsoft-com:vml" xmlns:wp14="http://schemas.microsoft.com/office/word/2010/wordprocessingDrawing" xmlns:wp="http://schemas.openxmlformats.org/drawingml/2006/wordprocessingDrawing" xmlns:w10="urn:schemas-microsoft-com:office:word" xmlns:w="http://schemas.openxmlformats.org/wordprocessingml/2006/main" xmlns:w14="http://schemas.microsoft.com/office/word/2010/wordml" xmlns:w15="http://schemas.microsoft.com/office/word/2012/wordml" xmlns:w16se="http://schemas.microsoft.com/office/word/2015/wordml/symex" xmlns:wpg="http://schemas.microsoft.com/office/word/2010/wordprocessingGroup" xmlns:wpi="http://schemas.microsoft.com/office/word/2010/wordprocessingInk" xmlns:wne="http://schemas.microsoft.com/office/word/2006/wordml" xmlns:wps="http://schemas.microsoft.com/office/word/2010/wordprocessingShape" mc:Ignorable="w14 w15 w16se wp14">
   <w:endnote w:type="separator" w:id="-1">
     <w:p>
       <w:pPr>
@@ -7951,7 +7955,7 @@
 </file>
 
 <file path=word/footer1.xml><?xml version="1.0" encoding="utf-8"?>
-<w:ftr xmlns:wpc="http://schemas.microsoft.com/office/word/2010/wordprocessingCanvas" xmlns:cx="http://schemas.microsoft.com/office/drawing/2014/chartex" xmlns:cx1="http://schemas.microsoft.com/office/drawing/2015/9/8/chartex" xmlns:cx2="http://schemas.microsoft.com/office/drawing/2015/10/21/chartex" xmlns:cx3="http://schemas.microsoft.com/office/drawing/2016/5/9/chartex" xmlns:cx4="http://schemas.microsoft.com/office/drawing/2016/5/10/chartex" xmlns:cx5="http://schemas.microsoft.com/office/drawing/2016/5/11/chartex" xmlns:cx6="http://schemas.microsoft.com/office/drawing/2016/5/12/chartex" xmlns:cx7="http://schemas.microsoft.com/office/drawing/2016/5/13/chartex" xmlns:cx8="http://schemas.microsoft.com/office/drawing/2016/5/14/chartex" xmlns:mc="http://schemas.openxmlformats.org/markup-compatibility/2006" xmlns:aink="http://schemas.microsoft.com/office/drawing/2016/ink" xmlns:am3d="http://schemas.microsoft.com/office/drawing/2017/model3d" xmlns:o="urn:schemas-microsoft-com:office:office" xmlns:r="http://schemas.openxmlformats.org/officeDocument/2006/relationships" xmlns:m="http://schemas.openxmlformats.org/officeDocument/2006/math" xmlns:v="urn:schemas-microsoft-com:vml" xmlns:wp14="http://schemas.microsoft.com/office/word/2010/wordprocessingDrawing" xmlns:wp="http://schemas.openxmlformats.org/drawingml/2006/wordprocessingDrawing" xmlns:w10="urn:schemas-microsoft-com:office:word" xmlns:w="http://schemas.openxmlformats.org/wordprocessingml/2006/main" xmlns:w14="http://schemas.microsoft.com/office/word/2010/wordml" xmlns:w15="http://schemas.microsoft.com/office/word/2012/wordml" xmlns:w16cid="http://schemas.microsoft.com/office/word/2016/wordml/cid" xmlns:w16se="http://schemas.microsoft.com/office/word/2015/wordml/symex" xmlns:wpg="http://schemas.microsoft.com/office/word/2010/wordprocessingGroup" xmlns:wpi="http://schemas.microsoft.com/office/word/2010/wordprocessingInk" xmlns:wne="http://schemas.microsoft.com/office/word/2006/wordml" xmlns:wps="http://schemas.microsoft.com/office/word/2010/wordprocessingShape" mc:Ignorable="w14 w15 w16se w16cid wp14">
+<w:ftr xmlns:wpc="http://schemas.microsoft.com/office/word/2010/wordprocessingCanvas" xmlns:cx="http://schemas.microsoft.com/office/drawing/2014/chartex" xmlns:mc="http://schemas.openxmlformats.org/markup-compatibility/2006" xmlns:o="urn:schemas-microsoft-com:office:office" xmlns:r="http://schemas.openxmlformats.org/officeDocument/2006/relationships" xmlns:m="http://schemas.openxmlformats.org/officeDocument/2006/math" xmlns:v="urn:schemas-microsoft-com:vml" xmlns:wp14="http://schemas.microsoft.com/office/word/2010/wordprocessingDrawing" xmlns:wp="http://schemas.openxmlformats.org/drawingml/2006/wordprocessingDrawing" xmlns:w10="urn:schemas-microsoft-com:office:word" xmlns:w="http://schemas.openxmlformats.org/wordprocessingml/2006/main" xmlns:w14="http://schemas.microsoft.com/office/word/2010/wordml" xmlns:w15="http://schemas.microsoft.com/office/word/2012/wordml" xmlns:w16se="http://schemas.microsoft.com/office/word/2015/wordml/symex" xmlns:wpg="http://schemas.microsoft.com/office/word/2010/wordprocessingGroup" xmlns:wpi="http://schemas.microsoft.com/office/word/2010/wordprocessingInk" xmlns:wne="http://schemas.microsoft.com/office/word/2006/wordml" xmlns:wps="http://schemas.microsoft.com/office/word/2010/wordprocessingShape" mc:Ignorable="w14 w15 w16se wp14">
   <w:p>
     <w:pPr>
       <w:pStyle w:val="Footer"/>
@@ -7968,7 +7972,15 @@
       <w:t>2021</w:t>
     </w:r>
     <w:r>
-      <w:t xml:space="preserve"> by Amirhossein </w:t>
+      <w:t xml:space="preserve"> by </w:t>
+    </w:r>
+    <w:proofErr w:type="spellStart"/>
+    <w:r>
+      <w:t>Amirhossein</w:t>
+    </w:r>
+    <w:proofErr w:type="spellEnd"/>
+    <w:r>
+      <w:t xml:space="preserve"> </w:t>
     </w:r>
     <w:proofErr w:type="spellStart"/>
     <w:r>
@@ -7991,7 +8003,7 @@
 </file>
 
 <file path=word/footer2.xml><?xml version="1.0" encoding="utf-8"?>
-<w:ftr xmlns:wpc="http://schemas.microsoft.com/office/word/2010/wordprocessingCanvas" xmlns:cx="http://schemas.microsoft.com/office/drawing/2014/chartex" xmlns:cx1="http://schemas.microsoft.com/office/drawing/2015/9/8/chartex" xmlns:cx2="http://schemas.microsoft.com/office/drawing/2015/10/21/chartex" xmlns:cx3="http://schemas.microsoft.com/office/drawing/2016/5/9/chartex" xmlns:cx4="http://schemas.microsoft.com/office/drawing/2016/5/10/chartex" xmlns:cx5="http://schemas.microsoft.com/office/drawing/2016/5/11/chartex" xmlns:cx6="http://schemas.microsoft.com/office/drawing/2016/5/12/chartex" xmlns:cx7="http://schemas.microsoft.com/office/drawing/2016/5/13/chartex" xmlns:cx8="http://schemas.microsoft.com/office/drawing/2016/5/14/chartex" xmlns:mc="http://schemas.openxmlformats.org/markup-compatibility/2006" xmlns:aink="http://schemas.microsoft.com/office/drawing/2016/ink" xmlns:am3d="http://schemas.microsoft.com/office/drawing/2017/model3d" xmlns:o="urn:schemas-microsoft-com:office:office" xmlns:r="http://schemas.openxmlformats.org/officeDocument/2006/relationships" xmlns:m="http://schemas.openxmlformats.org/officeDocument/2006/math" xmlns:v="urn:schemas-microsoft-com:vml" xmlns:wp14="http://schemas.microsoft.com/office/word/2010/wordprocessingDrawing" xmlns:wp="http://schemas.openxmlformats.org/drawingml/2006/wordprocessingDrawing" xmlns:w10="urn:schemas-microsoft-com:office:word" xmlns:w="http://schemas.openxmlformats.org/wordprocessingml/2006/main" xmlns:w14="http://schemas.microsoft.com/office/word/2010/wordml" xmlns:w15="http://schemas.microsoft.com/office/word/2012/wordml" xmlns:w16cid="http://schemas.microsoft.com/office/word/2016/wordml/cid" xmlns:w16se="http://schemas.microsoft.com/office/word/2015/wordml/symex" xmlns:wpg="http://schemas.microsoft.com/office/word/2010/wordprocessingGroup" xmlns:wpi="http://schemas.microsoft.com/office/word/2010/wordprocessingInk" xmlns:wne="http://schemas.microsoft.com/office/word/2006/wordml" xmlns:wps="http://schemas.microsoft.com/office/word/2010/wordprocessingShape" mc:Ignorable="w14 w15 w16se w16cid wp14">
+<w:ftr xmlns:wpc="http://schemas.microsoft.com/office/word/2010/wordprocessingCanvas" xmlns:cx="http://schemas.microsoft.com/office/drawing/2014/chartex" xmlns:mc="http://schemas.openxmlformats.org/markup-compatibility/2006" xmlns:o="urn:schemas-microsoft-com:office:office" xmlns:r="http://schemas.openxmlformats.org/officeDocument/2006/relationships" xmlns:m="http://schemas.openxmlformats.org/officeDocument/2006/math" xmlns:v="urn:schemas-microsoft-com:vml" xmlns:wp14="http://schemas.microsoft.com/office/word/2010/wordprocessingDrawing" xmlns:wp="http://schemas.openxmlformats.org/drawingml/2006/wordprocessingDrawing" xmlns:w10="urn:schemas-microsoft-com:office:word" xmlns:w="http://schemas.openxmlformats.org/wordprocessingml/2006/main" xmlns:w14="http://schemas.microsoft.com/office/word/2010/wordml" xmlns:w15="http://schemas.microsoft.com/office/word/2012/wordml" xmlns:w16se="http://schemas.microsoft.com/office/word/2015/wordml/symex" xmlns:wpg="http://schemas.microsoft.com/office/word/2010/wordprocessingGroup" xmlns:wpi="http://schemas.microsoft.com/office/word/2010/wordprocessingInk" xmlns:wne="http://schemas.microsoft.com/office/word/2006/wordml" xmlns:wps="http://schemas.microsoft.com/office/word/2010/wordprocessingShape" mc:Ignorable="w14 w15 w16se wp14">
   <w:p>
     <w:pPr>
       <w:pStyle w:val="Footer"/>
@@ -8001,7 +8013,7 @@
 </file>
 
 <file path=word/footnotes.xml><?xml version="1.0" encoding="utf-8"?>
-<w:footnotes xmlns:wpc="http://schemas.microsoft.com/office/word/2010/wordprocessingCanvas" xmlns:cx="http://schemas.microsoft.com/office/drawing/2014/chartex" xmlns:cx1="http://schemas.microsoft.com/office/drawing/2015/9/8/chartex" xmlns:cx2="http://schemas.microsoft.com/office/drawing/2015/10/21/chartex" xmlns:cx3="http://schemas.microsoft.com/office/drawing/2016/5/9/chartex" xmlns:cx4="http://schemas.microsoft.com/office/drawing/2016/5/10/chartex" xmlns:cx5="http://schemas.microsoft.com/office/drawing/2016/5/11/chartex" xmlns:cx6="http://schemas.microsoft.com/office/drawing/2016/5/12/chartex" xmlns:cx7="http://schemas.microsoft.com/office/drawing/2016/5/13/chartex" xmlns:cx8="http://schemas.microsoft.com/office/drawing/2016/5/14/chartex" xmlns:mc="http://schemas.openxmlformats.org/markup-compatibility/2006" xmlns:aink="http://schemas.microsoft.com/office/drawing/2016/ink" xmlns:am3d="http://schemas.microsoft.com/office/drawing/2017/model3d" xmlns:o="urn:schemas-microsoft-com:office:office" xmlns:r="http://schemas.openxmlformats.org/officeDocument/2006/relationships" xmlns:m="http://schemas.openxmlformats.org/officeDocument/2006/math" xmlns:v="urn:schemas-microsoft-com:vml" xmlns:wp14="http://schemas.microsoft.com/office/word/2010/wordprocessingDrawing" xmlns:wp="http://schemas.openxmlformats.org/drawingml/2006/wordprocessingDrawing" xmlns:w10="urn:schemas-microsoft-com:office:word" xmlns:w="http://schemas.openxmlformats.org/wordprocessingml/2006/main" xmlns:w14="http://schemas.microsoft.com/office/word/2010/wordml" xmlns:w15="http://schemas.microsoft.com/office/word/2012/wordml" xmlns:w16cid="http://schemas.microsoft.com/office/word/2016/wordml/cid" xmlns:w16se="http://schemas.microsoft.com/office/word/2015/wordml/symex" xmlns:wpg="http://schemas.microsoft.com/office/word/2010/wordprocessingGroup" xmlns:wpi="http://schemas.microsoft.com/office/word/2010/wordprocessingInk" xmlns:wne="http://schemas.microsoft.com/office/word/2006/wordml" xmlns:wps="http://schemas.microsoft.com/office/word/2010/wordprocessingShape" mc:Ignorable="w14 w15 w16se w16cid wp14">
+<w:footnotes xmlns:wpc="http://schemas.microsoft.com/office/word/2010/wordprocessingCanvas" xmlns:cx="http://schemas.microsoft.com/office/drawing/2014/chartex" xmlns:mc="http://schemas.openxmlformats.org/markup-compatibility/2006" xmlns:o="urn:schemas-microsoft-com:office:office" xmlns:r="http://schemas.openxmlformats.org/officeDocument/2006/relationships" xmlns:m="http://schemas.openxmlformats.org/officeDocument/2006/math" xmlns:v="urn:schemas-microsoft-com:vml" xmlns:wp14="http://schemas.microsoft.com/office/word/2010/wordprocessingDrawing" xmlns:wp="http://schemas.openxmlformats.org/drawingml/2006/wordprocessingDrawing" xmlns:w10="urn:schemas-microsoft-com:office:word" xmlns:w="http://schemas.openxmlformats.org/wordprocessingml/2006/main" xmlns:w14="http://schemas.microsoft.com/office/word/2010/wordml" xmlns:w15="http://schemas.microsoft.com/office/word/2012/wordml" xmlns:w16se="http://schemas.microsoft.com/office/word/2015/wordml/symex" xmlns:wpg="http://schemas.microsoft.com/office/word/2010/wordprocessingGroup" xmlns:wpi="http://schemas.microsoft.com/office/word/2010/wordprocessingInk" xmlns:wne="http://schemas.microsoft.com/office/word/2006/wordml" xmlns:wps="http://schemas.microsoft.com/office/word/2010/wordprocessingShape" mc:Ignorable="w14 w15 w16se wp14">
   <w:footnote w:type="separator" w:id="-1">
     <w:p>
       <w:pPr>
@@ -8026,7 +8038,7 @@
 </file>
 
 <file path=word/header1.xml><?xml version="1.0" encoding="utf-8"?>
-<w:hdr xmlns:wpc="http://schemas.microsoft.com/office/word/2010/wordprocessingCanvas" xmlns:cx="http://schemas.microsoft.com/office/drawing/2014/chartex" xmlns:cx1="http://schemas.microsoft.com/office/drawing/2015/9/8/chartex" xmlns:cx2="http://schemas.microsoft.com/office/drawing/2015/10/21/chartex" xmlns:cx3="http://schemas.microsoft.com/office/drawing/2016/5/9/chartex" xmlns:cx4="http://schemas.microsoft.com/office/drawing/2016/5/10/chartex" xmlns:cx5="http://schemas.microsoft.com/office/drawing/2016/5/11/chartex" xmlns:cx6="http://schemas.microsoft.com/office/drawing/2016/5/12/chartex" xmlns:cx7="http://schemas.microsoft.com/office/drawing/2016/5/13/chartex" xmlns:cx8="http://schemas.microsoft.com/office/drawing/2016/5/14/chartex" xmlns:mc="http://schemas.openxmlformats.org/markup-compatibility/2006" xmlns:aink="http://schemas.microsoft.com/office/drawing/2016/ink" xmlns:am3d="http://schemas.microsoft.com/office/drawing/2017/model3d" xmlns:o="urn:schemas-microsoft-com:office:office" xmlns:r="http://schemas.openxmlformats.org/officeDocument/2006/relationships" xmlns:m="http://schemas.openxmlformats.org/officeDocument/2006/math" xmlns:v="urn:schemas-microsoft-com:vml" xmlns:wp14="http://schemas.microsoft.com/office/word/2010/wordprocessingDrawing" xmlns:wp="http://schemas.openxmlformats.org/drawingml/2006/wordprocessingDrawing" xmlns:w10="urn:schemas-microsoft-com:office:word" xmlns:w="http://schemas.openxmlformats.org/wordprocessingml/2006/main" xmlns:w14="http://schemas.microsoft.com/office/word/2010/wordml" xmlns:w15="http://schemas.microsoft.com/office/word/2012/wordml" xmlns:w16cid="http://schemas.microsoft.com/office/word/2016/wordml/cid" xmlns:w16se="http://schemas.microsoft.com/office/word/2015/wordml/symex" xmlns:wpg="http://schemas.microsoft.com/office/word/2010/wordprocessingGroup" xmlns:wpi="http://schemas.microsoft.com/office/word/2010/wordprocessingInk" xmlns:wne="http://schemas.microsoft.com/office/word/2006/wordml" xmlns:wps="http://schemas.microsoft.com/office/word/2010/wordprocessingShape" mc:Ignorable="w14 w15 w16se w16cid wp14">
+<w:hdr xmlns:wpc="http://schemas.microsoft.com/office/word/2010/wordprocessingCanvas" xmlns:cx="http://schemas.microsoft.com/office/drawing/2014/chartex" xmlns:mc="http://schemas.openxmlformats.org/markup-compatibility/2006" xmlns:o="urn:schemas-microsoft-com:office:office" xmlns:r="http://schemas.openxmlformats.org/officeDocument/2006/relationships" xmlns:m="http://schemas.openxmlformats.org/officeDocument/2006/math" xmlns:v="urn:schemas-microsoft-com:vml" xmlns:wp14="http://schemas.microsoft.com/office/word/2010/wordprocessingDrawing" xmlns:wp="http://schemas.openxmlformats.org/drawingml/2006/wordprocessingDrawing" xmlns:w10="urn:schemas-microsoft-com:office:word" xmlns:w="http://schemas.openxmlformats.org/wordprocessingml/2006/main" xmlns:w14="http://schemas.microsoft.com/office/word/2010/wordml" xmlns:w15="http://schemas.microsoft.com/office/word/2012/wordml" xmlns:w16se="http://schemas.microsoft.com/office/word/2015/wordml/symex" xmlns:wpg="http://schemas.microsoft.com/office/word/2010/wordprocessingGroup" xmlns:wpi="http://schemas.microsoft.com/office/word/2010/wordprocessingInk" xmlns:wne="http://schemas.microsoft.com/office/word/2006/wordml" xmlns:wps="http://schemas.microsoft.com/office/word/2010/wordprocessingShape" mc:Ignorable="w14 w15 w16se wp14">
   <w:p>
     <w:pPr>
       <w:pStyle w:val="Header"/>
@@ -8185,7 +8197,7 @@
 </file>
 
 <file path=word/header2.xml><?xml version="1.0" encoding="utf-8"?>
-<w:hdr xmlns:wpc="http://schemas.microsoft.com/office/word/2010/wordprocessingCanvas" xmlns:cx="http://schemas.microsoft.com/office/drawing/2014/chartex" xmlns:cx1="http://schemas.microsoft.com/office/drawing/2015/9/8/chartex" xmlns:cx2="http://schemas.microsoft.com/office/drawing/2015/10/21/chartex" xmlns:cx3="http://schemas.microsoft.com/office/drawing/2016/5/9/chartex" xmlns:cx4="http://schemas.microsoft.com/office/drawing/2016/5/10/chartex" xmlns:cx5="http://schemas.microsoft.com/office/drawing/2016/5/11/chartex" xmlns:cx6="http://schemas.microsoft.com/office/drawing/2016/5/12/chartex" xmlns:cx7="http://schemas.microsoft.com/office/drawing/2016/5/13/chartex" xmlns:cx8="http://schemas.microsoft.com/office/drawing/2016/5/14/chartex" xmlns:mc="http://schemas.openxmlformats.org/markup-compatibility/2006" xmlns:aink="http://schemas.microsoft.com/office/drawing/2016/ink" xmlns:am3d="http://schemas.microsoft.com/office/drawing/2017/model3d" xmlns:o="urn:schemas-microsoft-com:office:office" xmlns:r="http://schemas.openxmlformats.org/officeDocument/2006/relationships" xmlns:m="http://schemas.openxmlformats.org/officeDocument/2006/math" xmlns:v="urn:schemas-microsoft-com:vml" xmlns:wp14="http://schemas.microsoft.com/office/word/2010/wordprocessingDrawing" xmlns:wp="http://schemas.openxmlformats.org/drawingml/2006/wordprocessingDrawing" xmlns:w10="urn:schemas-microsoft-com:office:word" xmlns:w="http://schemas.openxmlformats.org/wordprocessingml/2006/main" xmlns:w14="http://schemas.microsoft.com/office/word/2010/wordml" xmlns:w15="http://schemas.microsoft.com/office/word/2012/wordml" xmlns:w16cid="http://schemas.microsoft.com/office/word/2016/wordml/cid" xmlns:w16se="http://schemas.microsoft.com/office/word/2015/wordml/symex" xmlns:wpg="http://schemas.microsoft.com/office/word/2010/wordprocessingGroup" xmlns:wpi="http://schemas.microsoft.com/office/word/2010/wordprocessingInk" xmlns:wne="http://schemas.microsoft.com/office/word/2006/wordml" xmlns:wps="http://schemas.microsoft.com/office/word/2010/wordprocessingShape" mc:Ignorable="w14 w15 w16se w16cid wp14">
+<w:hdr xmlns:wpc="http://schemas.microsoft.com/office/word/2010/wordprocessingCanvas" xmlns:cx="http://schemas.microsoft.com/office/drawing/2014/chartex" xmlns:mc="http://schemas.openxmlformats.org/markup-compatibility/2006" xmlns:o="urn:schemas-microsoft-com:office:office" xmlns:r="http://schemas.openxmlformats.org/officeDocument/2006/relationships" xmlns:m="http://schemas.openxmlformats.org/officeDocument/2006/math" xmlns:v="urn:schemas-microsoft-com:vml" xmlns:wp14="http://schemas.microsoft.com/office/word/2010/wordprocessingDrawing" xmlns:wp="http://schemas.openxmlformats.org/drawingml/2006/wordprocessingDrawing" xmlns:w10="urn:schemas-microsoft-com:office:word" xmlns:w="http://schemas.openxmlformats.org/wordprocessingml/2006/main" xmlns:w14="http://schemas.microsoft.com/office/word/2010/wordml" xmlns:w15="http://schemas.microsoft.com/office/word/2012/wordml" xmlns:w16se="http://schemas.microsoft.com/office/word/2015/wordml/symex" xmlns:wpg="http://schemas.microsoft.com/office/word/2010/wordprocessingGroup" xmlns:wpi="http://schemas.microsoft.com/office/word/2010/wordprocessingInk" xmlns:wne="http://schemas.microsoft.com/office/word/2006/wordml" xmlns:wps="http://schemas.microsoft.com/office/word/2010/wordprocessingShape" mc:Ignorable="w14 w15 w16se wp14">
   <w:p>
     <w:pPr>
       <w:pStyle w:val="Header"/>
@@ -8343,7 +8355,7 @@
       <w:rPr>
         <w:noProof/>
       </w:rPr>
-      <w:t>3</w:t>
+      <w:t>9</w:t>
     </w:r>
     <w:r>
       <w:fldChar w:fldCharType="end"/>
@@ -8367,7 +8379,7 @@
 </file>
 
 <file path=word/numbering.xml><?xml version="1.0" encoding="utf-8"?>
-<w:numbering xmlns:wpc="http://schemas.microsoft.com/office/word/2010/wordprocessingCanvas" xmlns:cx="http://schemas.microsoft.com/office/drawing/2014/chartex" xmlns:cx1="http://schemas.microsoft.com/office/drawing/2015/9/8/chartex" xmlns:cx2="http://schemas.microsoft.com/office/drawing/2015/10/21/chartex" xmlns:cx3="http://schemas.microsoft.com/office/drawing/2016/5/9/chartex" xmlns:cx4="http://schemas.microsoft.com/office/drawing/2016/5/10/chartex" xmlns:cx5="http://schemas.microsoft.com/office/drawing/2016/5/11/chartex" xmlns:cx6="http://schemas.microsoft.com/office/drawing/2016/5/12/chartex" xmlns:cx7="http://schemas.microsoft.com/office/drawing/2016/5/13/chartex" xmlns:cx8="http://schemas.microsoft.com/office/drawing/2016/5/14/chartex" xmlns:mc="http://schemas.openxmlformats.org/markup-compatibility/2006" xmlns:aink="http://schemas.microsoft.com/office/drawing/2016/ink" xmlns:am3d="http://schemas.microsoft.com/office/drawing/2017/model3d" xmlns:o="urn:schemas-microsoft-com:office:office" xmlns:r="http://schemas.openxmlformats.org/officeDocument/2006/relationships" xmlns:m="http://schemas.openxmlformats.org/officeDocument/2006/math" xmlns:v="urn:schemas-microsoft-com:vml" xmlns:wp14="http://schemas.microsoft.com/office/word/2010/wordprocessingDrawing" xmlns:wp="http://schemas.openxmlformats.org/drawingml/2006/wordprocessingDrawing" xmlns:w10="urn:schemas-microsoft-com:office:word" xmlns:w="http://schemas.openxmlformats.org/wordprocessingml/2006/main" xmlns:w14="http://schemas.microsoft.com/office/word/2010/wordml" xmlns:w15="http://schemas.microsoft.com/office/word/2012/wordml" xmlns:w16cid="http://schemas.microsoft.com/office/word/2016/wordml/cid" xmlns:w16se="http://schemas.microsoft.com/office/word/2015/wordml/symex" xmlns:wpg="http://schemas.microsoft.com/office/word/2010/wordprocessingGroup" xmlns:wpi="http://schemas.microsoft.com/office/word/2010/wordprocessingInk" xmlns:wne="http://schemas.microsoft.com/office/word/2006/wordml" xmlns:wps="http://schemas.microsoft.com/office/word/2010/wordprocessingShape" mc:Ignorable="w14 w15 w16se w16cid wp14">
+<w:numbering xmlns:wpc="http://schemas.microsoft.com/office/word/2010/wordprocessingCanvas" xmlns:cx="http://schemas.microsoft.com/office/drawing/2014/chartex" xmlns:mc="http://schemas.openxmlformats.org/markup-compatibility/2006" xmlns:o="urn:schemas-microsoft-com:office:office" xmlns:r="http://schemas.openxmlformats.org/officeDocument/2006/relationships" xmlns:m="http://schemas.openxmlformats.org/officeDocument/2006/math" xmlns:v="urn:schemas-microsoft-com:vml" xmlns:wp14="http://schemas.microsoft.com/office/word/2010/wordprocessingDrawing" xmlns:wp="http://schemas.openxmlformats.org/drawingml/2006/wordprocessingDrawing" xmlns:w10="urn:schemas-microsoft-com:office:word" xmlns:w="http://schemas.openxmlformats.org/wordprocessingml/2006/main" xmlns:w14="http://schemas.microsoft.com/office/word/2010/wordml" xmlns:w15="http://schemas.microsoft.com/office/word/2012/wordml" xmlns:w16se="http://schemas.microsoft.com/office/word/2015/wordml/symex" xmlns:wpg="http://schemas.microsoft.com/office/word/2010/wordprocessingGroup" xmlns:wpi="http://schemas.microsoft.com/office/word/2010/wordprocessingInk" xmlns:wne="http://schemas.microsoft.com/office/word/2006/wordml" xmlns:wps="http://schemas.microsoft.com/office/word/2010/wordprocessingShape" mc:Ignorable="w14 w15 w16se wp14">
   <w:abstractNum w:abstractNumId="0" w15:restartNumberingAfterBreak="0">
     <w:nsid w:val="FFFFFFFB"/>
     <w:multiLevelType w:val="multilevel"/>
@@ -10393,7 +10405,7 @@
 </file>
 
 <file path=word/styles.xml><?xml version="1.0" encoding="utf-8"?>
-<w:styles xmlns:mc="http://schemas.openxmlformats.org/markup-compatibility/2006" xmlns:r="http://schemas.openxmlformats.org/officeDocument/2006/relationships" xmlns:w="http://schemas.openxmlformats.org/wordprocessingml/2006/main" xmlns:w14="http://schemas.microsoft.com/office/word/2010/wordml" xmlns:w15="http://schemas.microsoft.com/office/word/2012/wordml" xmlns:w16cid="http://schemas.microsoft.com/office/word/2016/wordml/cid" xmlns:w16se="http://schemas.microsoft.com/office/word/2015/wordml/symex" mc:Ignorable="w14 w15 w16se w16cid">
+<w:styles xmlns:mc="http://schemas.openxmlformats.org/markup-compatibility/2006" xmlns:r="http://schemas.openxmlformats.org/officeDocument/2006/relationships" xmlns:w="http://schemas.openxmlformats.org/wordprocessingml/2006/main" xmlns:w14="http://schemas.microsoft.com/office/word/2010/wordml" xmlns:w15="http://schemas.microsoft.com/office/word/2012/wordml" xmlns:w16se="http://schemas.microsoft.com/office/word/2015/wordml/symex" mc:Ignorable="w14 w15 w16se">
   <w:docDefaults>
     <w:rPrDefault>
       <w:rPr>
@@ -10409,7 +10421,7 @@
       </w:pPr>
     </w:pPrDefault>
   </w:docDefaults>
-  <w:latentStyles w:defLockedState="0" w:defUIPriority="99" w:defSemiHidden="0" w:defUnhideWhenUsed="0" w:defQFormat="0" w:count="376">
+  <w:latentStyles w:defLockedState="0" w:defUIPriority="99" w:defSemiHidden="0" w:defUnhideWhenUsed="0" w:defQFormat="0" w:count="371">
     <w:lsdException w:name="Normal" w:uiPriority="0" w:qFormat="1"/>
     <w:lsdException w:name="heading 1" w:uiPriority="0" w:qFormat="1"/>
     <w:lsdException w:name="heading 2" w:semiHidden="1" w:uiPriority="0" w:unhideWhenUsed="1" w:qFormat="1"/>
@@ -10515,6 +10527,7 @@
     <w:lsdException w:name="HTML Sample" w:semiHidden="1" w:unhideWhenUsed="1"/>
     <w:lsdException w:name="HTML Typewriter" w:semiHidden="1" w:unhideWhenUsed="1"/>
     <w:lsdException w:name="HTML Variable" w:semiHidden="1" w:unhideWhenUsed="1"/>
+    <w:lsdException w:name="Normal Table" w:semiHidden="1" w:unhideWhenUsed="1"/>
     <w:lsdException w:name="annotation subject" w:semiHidden="1" w:unhideWhenUsed="1"/>
     <w:lsdException w:name="No List" w:semiHidden="1" w:unhideWhenUsed="1"/>
     <w:lsdException w:name="Outline List 1" w:semiHidden="1" w:unhideWhenUsed="1"/>
@@ -10557,8 +10570,11 @@
     <w:lsdException w:name="Table Contemporary" w:semiHidden="1" w:unhideWhenUsed="1"/>
     <w:lsdException w:name="Table Elegant" w:semiHidden="1" w:unhideWhenUsed="1"/>
     <w:lsdException w:name="Table Professional" w:semiHidden="1" w:unhideWhenUsed="1"/>
+    <w:lsdException w:name="Table Subtle 1" w:semiHidden="1" w:unhideWhenUsed="1"/>
     <w:lsdException w:name="Table Subtle 2" w:semiHidden="1" w:unhideWhenUsed="1"/>
     <w:lsdException w:name="Table Web 1" w:semiHidden="1" w:unhideWhenUsed="1"/>
+    <w:lsdException w:name="Table Web 2" w:semiHidden="1" w:unhideWhenUsed="1"/>
+    <w:lsdException w:name="Table Web 3" w:semiHidden="1" w:unhideWhenUsed="1"/>
     <w:lsdException w:name="Balloon Text" w:semiHidden="1" w:unhideWhenUsed="1"/>
     <w:lsdException w:name="Table Grid" w:uiPriority="39"/>
     <w:lsdException w:name="Table Theme" w:semiHidden="1" w:unhideWhenUsed="1"/>
@@ -10777,11 +10793,6 @@
     <w:lsdException w:name="List Table 5 Dark Accent 6" w:uiPriority="50"/>
     <w:lsdException w:name="List Table 6 Colorful Accent 6" w:uiPriority="51"/>
     <w:lsdException w:name="List Table 7 Colorful Accent 6" w:uiPriority="52"/>
-    <w:lsdException w:name="Mention" w:semiHidden="1" w:unhideWhenUsed="1"/>
-    <w:lsdException w:name="Smart Hyperlink" w:semiHidden="1" w:unhideWhenUsed="1"/>
-    <w:lsdException w:name="Hashtag" w:semiHidden="1" w:unhideWhenUsed="1"/>
-    <w:lsdException w:name="Unresolved Mention" w:semiHidden="1" w:unhideWhenUsed="1"/>
-    <w:lsdException w:name="Smart Link" w:semiHidden="1" w:unhideWhenUsed="1"/>
   </w:latentStyles>
   <w:style w:type="paragraph" w:default="1" w:styleId="Normal">
     <w:name w:val="Normal"/>
@@ -10994,6 +11005,7 @@
   <w:style w:type="character" w:default="1" w:styleId="DefaultParagraphFont">
     <w:name w:val="Default Paragraph Font"/>
     <w:uiPriority w:val="1"/>
+    <w:semiHidden/>
     <w:unhideWhenUsed/>
   </w:style>
   <w:style w:type="table" w:default="1" w:styleId="TableNormal">
@@ -11662,7 +11674,7 @@
 </file>
 
 <file path=customXml/itemProps1.xml><?xml version="1.0" encoding="utf-8"?>
-<ds:datastoreItem xmlns:ds="http://schemas.openxmlformats.org/officeDocument/2006/customXml" ds:itemID="{D28B1AB3-658F-4C32-A6DC-82C5510C8A78}">
+<ds:datastoreItem xmlns:ds="http://schemas.openxmlformats.org/officeDocument/2006/customXml" ds:itemID="{02DE01FE-6CB0-4C2F-B350-E2601BE06FE9}">
   <ds:schemaRefs>
     <ds:schemaRef ds:uri="http://schemas.openxmlformats.org/officeDocument/2006/bibliography"/>
   </ds:schemaRefs>

</xml_diff>

<commit_message>
zamimeha added and srs edited v1.1
</commit_message>
<xml_diff>
--- a/SRS/سند_SRS_پروژه_سایت_ساز_اتوماتیک_با_قابلیت_مدیریت_محتوا.docx
+++ b/SRS/سند_SRS_پروژه_سایت_ساز_اتوماتیک_با_قابلیت_مدیریت_محتوا.docx
@@ -1,6 +1,6 @@
 
 <file path=word/document.xml><?xml version="1.0" encoding="utf-8"?>
-<w:document xmlns:wpc="http://schemas.microsoft.com/office/word/2010/wordprocessingCanvas" xmlns:cx="http://schemas.microsoft.com/office/drawing/2014/chartex" xmlns:mc="http://schemas.openxmlformats.org/markup-compatibility/2006" xmlns:o="urn:schemas-microsoft-com:office:office" xmlns:r="http://schemas.openxmlformats.org/officeDocument/2006/relationships" xmlns:m="http://schemas.openxmlformats.org/officeDocument/2006/math" xmlns:v="urn:schemas-microsoft-com:vml" xmlns:wp14="http://schemas.microsoft.com/office/word/2010/wordprocessingDrawing" xmlns:wp="http://schemas.openxmlformats.org/drawingml/2006/wordprocessingDrawing" xmlns:w10="urn:schemas-microsoft-com:office:word" xmlns:w="http://schemas.openxmlformats.org/wordprocessingml/2006/main" xmlns:w14="http://schemas.microsoft.com/office/word/2010/wordml" xmlns:w15="http://schemas.microsoft.com/office/word/2012/wordml" xmlns:w16se="http://schemas.microsoft.com/office/word/2015/wordml/symex" xmlns:wpg="http://schemas.microsoft.com/office/word/2010/wordprocessingGroup" xmlns:wpi="http://schemas.microsoft.com/office/word/2010/wordprocessingInk" xmlns:wne="http://schemas.microsoft.com/office/word/2006/wordml" xmlns:wps="http://schemas.microsoft.com/office/word/2010/wordprocessingShape" mc:Ignorable="w14 w15 w16se wp14">
+<w:document xmlns:wpc="http://schemas.microsoft.com/office/word/2010/wordprocessingCanvas" xmlns:cx="http://schemas.microsoft.com/office/drawing/2014/chartex" xmlns:cx1="http://schemas.microsoft.com/office/drawing/2015/9/8/chartex" xmlns:cx2="http://schemas.microsoft.com/office/drawing/2015/10/21/chartex" xmlns:cx3="http://schemas.microsoft.com/office/drawing/2016/5/9/chartex" xmlns:cx4="http://schemas.microsoft.com/office/drawing/2016/5/10/chartex" xmlns:cx5="http://schemas.microsoft.com/office/drawing/2016/5/11/chartex" xmlns:cx6="http://schemas.microsoft.com/office/drawing/2016/5/12/chartex" xmlns:cx7="http://schemas.microsoft.com/office/drawing/2016/5/13/chartex" xmlns:cx8="http://schemas.microsoft.com/office/drawing/2016/5/14/chartex" xmlns:mc="http://schemas.openxmlformats.org/markup-compatibility/2006" xmlns:aink="http://schemas.microsoft.com/office/drawing/2016/ink" xmlns:am3d="http://schemas.microsoft.com/office/drawing/2017/model3d" xmlns:o="urn:schemas-microsoft-com:office:office" xmlns:r="http://schemas.openxmlformats.org/officeDocument/2006/relationships" xmlns:m="http://schemas.openxmlformats.org/officeDocument/2006/math" xmlns:v="urn:schemas-microsoft-com:vml" xmlns:wp14="http://schemas.microsoft.com/office/word/2010/wordprocessingDrawing" xmlns:wp="http://schemas.openxmlformats.org/drawingml/2006/wordprocessingDrawing" xmlns:w10="urn:schemas-microsoft-com:office:word" xmlns:w="http://schemas.openxmlformats.org/wordprocessingml/2006/main" xmlns:w14="http://schemas.microsoft.com/office/word/2010/wordml" xmlns:w15="http://schemas.microsoft.com/office/word/2012/wordml" xmlns:w16cid="http://schemas.microsoft.com/office/word/2016/wordml/cid" xmlns:w16se="http://schemas.microsoft.com/office/word/2015/wordml/symex" xmlns:wpg="http://schemas.microsoft.com/office/word/2010/wordprocessingGroup" xmlns:wpi="http://schemas.microsoft.com/office/word/2010/wordprocessingInk" xmlns:wne="http://schemas.microsoft.com/office/word/2006/wordml" xmlns:wps="http://schemas.microsoft.com/office/word/2010/wordprocessingShape" mc:Ignorable="w14 w15 w16se w16cid wp14">
   <w:background w:color="E2EFD9" w:themeColor="accent6" w:themeTint="33"/>
   <w:body>
     <w:p>
@@ -130,7 +130,16 @@
           <w:szCs w:val="40"/>
           <w:rtl/>
         </w:rPr>
-        <w:t>0.1</w:t>
+        <w:t>1</w:t>
+      </w:r>
+      <w:r>
+        <w:rPr>
+          <w:rFonts w:ascii="Lalezar" w:hAnsi="Lalezar" w:cs="Lalezar" w:hint="cs"/>
+          <w:sz w:val="52"/>
+          <w:szCs w:val="40"/>
+          <w:rtl/>
+        </w:rPr>
+        <w:t>.1</w:t>
       </w:r>
       <w:bookmarkStart w:id="0" w:name="_Hlk74029307"/>
     </w:p>
@@ -1727,9 +1736,19 @@
             <w:pPr>
               <w:spacing w:before="40" w:after="40"/>
               <w:rPr>
+                <w:rFonts w:hint="cs"/>
                 <w:rtl/>
+                <w:lang w:bidi="fa-IR"/>
               </w:rPr>
             </w:pPr>
+            <w:r>
+              <w:rPr>
+                <w:rFonts w:hint="cs"/>
+                <w:rtl/>
+                <w:lang w:bidi="fa-IR"/>
+              </w:rPr>
+              <w:t>ویرایش نسخه نهایی</w:t>
+            </w:r>
           </w:p>
         </w:tc>
         <w:tc>
@@ -1743,9 +1762,18 @@
             <w:pPr>
               <w:spacing w:before="40" w:after="40"/>
               <w:rPr>
+                <w:rFonts w:hint="cs"/>
+                <w:rtl/>
+                <w:lang w:bidi="fa-IR"/>
+              </w:rPr>
+            </w:pPr>
+            <w:r>
+              <w:rPr>
+                <w:rFonts w:hint="cs"/>
                 <w:rtl/>
               </w:rPr>
-            </w:pPr>
+              <w:t>11/11/1400</w:t>
+            </w:r>
           </w:p>
         </w:tc>
         <w:tc>
@@ -1759,10 +1787,32 @@
             <w:pPr>
               <w:spacing w:before="40" w:after="40"/>
               <w:rPr>
+                <w:lang w:bidi="fa-IR"/>
+              </w:rPr>
+            </w:pPr>
+            <w:r>
+              <w:rPr>
+                <w:rFonts w:hint="cs"/>
                 <w:rtl/>
                 <w:lang w:bidi="fa-IR"/>
               </w:rPr>
-            </w:pPr>
+              <w:t xml:space="preserve">اعمال تغییرات کلاس دیاگرام و سایر نمودار ها </w:t>
+            </w:r>
+            <w:r>
+              <w:rPr>
+                <w:rtl/>
+                <w:lang w:bidi="fa-IR"/>
+              </w:rPr>
+              <w:t>–</w:t>
+            </w:r>
+            <w:r>
+              <w:rPr>
+                <w:rFonts w:hint="cs"/>
+                <w:rtl/>
+                <w:lang w:bidi="fa-IR"/>
+              </w:rPr>
+              <w:t xml:space="preserve"> اضافه کردن ضمائم</w:t>
+            </w:r>
           </w:p>
         </w:tc>
         <w:tc>
@@ -1779,6 +1829,9 @@
                 <w:rtl/>
               </w:rPr>
             </w:pPr>
+            <w:r>
+              <w:t>1.1</w:t>
+            </w:r>
           </w:p>
         </w:tc>
       </w:tr>
@@ -5672,22 +5725,7 @@
           <w:rtl/>
           <w:lang w:bidi="fa-IR"/>
         </w:rPr>
-        <w:t>صورت محدود با استفاده از اشتراک ع</w:t>
-      </w:r>
-      <w:bookmarkStart w:id="23" w:name="_GoBack"/>
-      <w:bookmarkEnd w:id="23"/>
-      <w:r>
-        <w:rPr>
-          <w:rFonts w:ascii="IRNazanin" w:hAnsi="IRNazanin" w:cs="IRNazanin" w:hint="cs"/>
-          <w:b w:val="0"/>
-          <w:bCs/>
-          <w:color w:val="4472C4"/>
-          <w:sz w:val="44"/>
-          <w:szCs w:val="32"/>
-          <w:rtl/>
-          <w:lang w:bidi="fa-IR"/>
-        </w:rPr>
-        <w:t>ادی با استفاده از خرید اشتراک عادی توسط کاربر که رایگان است (مدت اشتراک ۷ روز)</w:t>
+        <w:t>صورت محدود با استفاده از اشتراک عادی با استفاده از خرید اشتراک عادی توسط کاربر که رایگان است (مدت اشتراک ۷ روز)</w:t>
       </w:r>
     </w:p>
     <w:p>
@@ -6073,7 +6111,7 @@
           <w:szCs w:val="40"/>
         </w:rPr>
       </w:pPr>
-      <w:bookmarkStart w:id="24" w:name="_Toc439994690"/>
+      <w:bookmarkStart w:id="23" w:name="_Toc439994690"/>
       <w:r>
         <w:rPr>
           <w:rFonts w:ascii="IRNazanin" w:hAnsi="IRNazanin" w:cs="IRNazanin" w:hint="cs"/>
@@ -6104,8 +6142,8 @@
           <w:lang w:bidi="fa-IR"/>
         </w:rPr>
       </w:pPr>
-      <w:bookmarkStart w:id="25" w:name="_Hlk74241217"/>
-      <w:bookmarkEnd w:id="24"/>
+      <w:bookmarkStart w:id="24" w:name="_Hlk74241217"/>
+      <w:bookmarkEnd w:id="23"/>
       <w:r>
         <w:rPr>
           <w:rFonts w:ascii="IRNazanin" w:hAnsi="IRNazanin" w:cs="IRNazanin" w:hint="cs"/>
@@ -6142,7 +6180,7 @@
         <w:t>8 ساعته در 7 روز هفته</w:t>
       </w:r>
     </w:p>
-    <w:bookmarkEnd w:id="25"/>
+    <w:bookmarkEnd w:id="24"/>
     <w:p>
       <w:pPr>
         <w:pStyle w:val="template"/>
@@ -8053,6 +8091,7 @@
           <w:color w:val="FF0000"/>
           <w:sz w:val="56"/>
           <w:szCs w:val="36"/>
+          <w:rtl/>
           <w:lang w:bidi="fa-IR"/>
         </w:rPr>
       </w:pPr>
@@ -8070,16 +8109,320 @@
     </w:p>
     <w:p>
       <w:pPr>
+        <w:spacing w:after="160" w:line="259" w:lineRule="auto"/>
+        <w:rPr>
+          <w:rFonts w:ascii="IRNazanin" w:hAnsi="IRNazanin" w:cs="IRNazanin"/>
+          <w:b/>
+          <w:color w:val="FF0000"/>
+          <w:sz w:val="56"/>
+          <w:szCs w:val="36"/>
+          <w:rtl/>
+          <w:lang w:bidi="fa-IR"/>
+        </w:rPr>
+      </w:pPr>
+      <w:r>
+        <w:rPr>
+          <w:rFonts w:ascii="IRNazanin" w:hAnsi="IRNazanin" w:cs="IRNazanin"/>
+          <w:color w:val="FF0000"/>
+          <w:sz w:val="56"/>
+          <w:szCs w:val="36"/>
+          <w:rtl/>
+          <w:lang w:bidi="fa-IR"/>
+        </w:rPr>
+        <w:br w:type="page"/>
+      </w:r>
+    </w:p>
+    <w:p>
+      <w:pPr>
         <w:pStyle w:val="TOCEntry"/>
         <w:bidi/>
-        <w:rPr>
-          <w:rFonts w:ascii="IRNazanin" w:hAnsi="IRNazanin" w:cs="IRNazanin" w:hint="cs"/>
-          <w:sz w:val="40"/>
-          <w:szCs w:val="40"/>
-          <w:rtl/>
-          <w:lang w:bidi="fa-IR"/>
-        </w:rPr>
-      </w:pPr>
+        <w:jc w:val="center"/>
+        <w:rPr>
+          <w:rFonts w:ascii="IRNazanin" w:hAnsi="IRNazanin" w:cs="IRNazanin"/>
+          <w:color w:val="4472C4" w:themeColor="accent1"/>
+          <w:sz w:val="144"/>
+          <w:szCs w:val="144"/>
+          <w:rtl/>
+          <w:lang w:bidi="fa-IR"/>
+        </w:rPr>
+      </w:pPr>
+    </w:p>
+    <w:p>
+      <w:pPr>
+        <w:pStyle w:val="TOCEntry"/>
+        <w:bidi/>
+        <w:jc w:val="center"/>
+        <w:rPr>
+          <w:rFonts w:ascii="IRNazanin" w:hAnsi="IRNazanin" w:cs="IRNazanin"/>
+          <w:color w:val="4472C4" w:themeColor="accent1"/>
+          <w:sz w:val="144"/>
+          <w:szCs w:val="144"/>
+          <w:rtl/>
+          <w:lang w:bidi="fa-IR"/>
+        </w:rPr>
+      </w:pPr>
+      <w:r>
+        <w:rPr>
+          <w:rFonts w:ascii="IRNazanin" w:hAnsi="IRNazanin" w:cs="IRNazanin" w:hint="cs"/>
+          <w:color w:val="4472C4" w:themeColor="accent1"/>
+          <w:sz w:val="144"/>
+          <w:szCs w:val="144"/>
+          <w:rtl/>
+          <w:lang w:bidi="fa-IR"/>
+        </w:rPr>
+        <w:t>ضمیمه 2</w:t>
+      </w:r>
+    </w:p>
+    <w:p>
+      <w:pPr>
+        <w:pStyle w:val="TOCEntry"/>
+        <w:bidi/>
+        <w:jc w:val="center"/>
+        <w:rPr>
+          <w:rFonts w:ascii="IRNazanin" w:hAnsi="IRNazanin" w:cs="IRNazanin"/>
+          <w:color w:val="4472C4" w:themeColor="accent1"/>
+          <w:sz w:val="144"/>
+          <w:szCs w:val="144"/>
+          <w:rtl/>
+          <w:lang w:bidi="fa-IR"/>
+        </w:rPr>
+      </w:pPr>
+    </w:p>
+    <w:p>
+      <w:pPr>
+        <w:pStyle w:val="TOCEntry"/>
+        <w:bidi/>
+        <w:jc w:val="center"/>
+        <w:rPr>
+          <w:rFonts w:ascii="IRNazanin" w:hAnsi="IRNazanin" w:cs="IRNazanin"/>
+          <w:color w:val="4472C4" w:themeColor="accent1"/>
+          <w:sz w:val="144"/>
+          <w:szCs w:val="144"/>
+          <w:rtl/>
+          <w:lang w:bidi="fa-IR"/>
+        </w:rPr>
+      </w:pPr>
+      <w:r>
+        <w:rPr>
+          <w:rFonts w:ascii="IRNazanin" w:hAnsi="IRNazanin" w:cs="IRNazanin" w:hint="cs"/>
+          <w:color w:val="4472C4" w:themeColor="accent1"/>
+          <w:sz w:val="144"/>
+          <w:szCs w:val="144"/>
+          <w:rtl/>
+          <w:lang w:bidi="fa-IR"/>
+        </w:rPr>
+        <w:t>مدل‌های طراحی</w:t>
+      </w:r>
+    </w:p>
+    <w:p>
+      <w:pPr>
+        <w:spacing w:after="160" w:line="259" w:lineRule="auto"/>
+        <w:rPr>
+          <w:rFonts w:ascii="IRNazanin" w:hAnsi="IRNazanin" w:cs="IRNazanin"/>
+          <w:b/>
+          <w:color w:val="4472C4" w:themeColor="accent1"/>
+          <w:sz w:val="144"/>
+          <w:szCs w:val="144"/>
+          <w:rtl/>
+          <w:lang w:bidi="fa-IR"/>
+        </w:rPr>
+      </w:pPr>
+      <w:r>
+        <w:rPr>
+          <w:rFonts w:ascii="IRNazanin" w:hAnsi="IRNazanin" w:cs="IRNazanin"/>
+          <w:color w:val="4472C4" w:themeColor="accent1"/>
+          <w:sz w:val="144"/>
+          <w:szCs w:val="144"/>
+          <w:rtl/>
+          <w:lang w:bidi="fa-IR"/>
+        </w:rPr>
+        <w:br w:type="page"/>
+      </w:r>
+    </w:p>
+    <w:p>
+      <w:pPr>
+        <w:pStyle w:val="TOCEntry"/>
+        <w:bidi/>
+        <w:jc w:val="center"/>
+        <w:rPr>
+          <w:rFonts w:ascii="IRNazanin" w:hAnsi="IRNazanin" w:cs="IRNazanin"/>
+          <w:color w:val="4472C4" w:themeColor="accent1"/>
+          <w:sz w:val="144"/>
+          <w:szCs w:val="144"/>
+          <w:rtl/>
+          <w:lang w:bidi="fa-IR"/>
+        </w:rPr>
+      </w:pPr>
+      <w:r>
+        <w:rPr>
+          <w:rFonts w:ascii="IRNazanin" w:hAnsi="IRNazanin" w:cs="IRNazanin" w:hint="cs"/>
+          <w:color w:val="4472C4" w:themeColor="accent1"/>
+          <w:sz w:val="144"/>
+          <w:szCs w:val="144"/>
+          <w:rtl/>
+          <w:lang w:bidi="fa-IR"/>
+        </w:rPr>
+        <w:lastRenderedPageBreak/>
+        <w:t xml:space="preserve">ضمیمه </w:t>
+      </w:r>
+      <w:r>
+        <w:rPr>
+          <w:rFonts w:ascii="IRNazanin" w:hAnsi="IRNazanin" w:cs="IRNazanin" w:hint="cs"/>
+          <w:color w:val="4472C4" w:themeColor="accent1"/>
+          <w:sz w:val="144"/>
+          <w:szCs w:val="144"/>
+          <w:rtl/>
+          <w:lang w:bidi="fa-IR"/>
+        </w:rPr>
+        <w:t>۳</w:t>
+      </w:r>
+      <w:bookmarkStart w:id="25" w:name="_GoBack"/>
+      <w:bookmarkEnd w:id="25"/>
+    </w:p>
+    <w:p>
+      <w:pPr>
+        <w:pStyle w:val="TOCEntry"/>
+        <w:bidi/>
+        <w:jc w:val="center"/>
+        <w:rPr>
+          <w:rFonts w:ascii="IRNazanin" w:hAnsi="IRNazanin" w:cs="IRNazanin"/>
+          <w:color w:val="4472C4" w:themeColor="accent1"/>
+          <w:sz w:val="144"/>
+          <w:szCs w:val="144"/>
+          <w:rtl/>
+          <w:lang w:bidi="fa-IR"/>
+        </w:rPr>
+      </w:pPr>
+    </w:p>
+    <w:p>
+      <w:pPr>
+        <w:pStyle w:val="TOCEntry"/>
+        <w:bidi/>
+        <w:jc w:val="center"/>
+        <w:rPr>
+          <w:rFonts w:ascii="IRNazanin" w:hAnsi="IRNazanin" w:cs="IRNazanin"/>
+          <w:color w:val="4472C4" w:themeColor="accent1"/>
+          <w:sz w:val="144"/>
+          <w:szCs w:val="144"/>
+          <w:rtl/>
+          <w:lang w:bidi="fa-IR"/>
+        </w:rPr>
+      </w:pPr>
+      <w:r>
+        <w:rPr>
+          <w:rFonts w:ascii="IRNazanin" w:hAnsi="IRNazanin" w:cs="IRNazanin" w:hint="cs"/>
+          <w:color w:val="4472C4" w:themeColor="accent1"/>
+          <w:sz w:val="144"/>
+          <w:szCs w:val="144"/>
+          <w:rtl/>
+          <w:lang w:bidi="fa-IR"/>
+        </w:rPr>
+        <w:t>پروتوتایپ رابط کاربری</w:t>
+      </w:r>
+    </w:p>
+    <w:p>
+      <w:pPr>
+        <w:spacing w:after="160" w:line="259" w:lineRule="auto"/>
+        <w:rPr>
+          <w:rFonts w:ascii="IRNazanin" w:hAnsi="IRNazanin" w:cs="IRNazanin"/>
+          <w:b/>
+          <w:color w:val="4472C4" w:themeColor="accent1"/>
+          <w:sz w:val="144"/>
+          <w:szCs w:val="144"/>
+          <w:rtl/>
+          <w:lang w:bidi="fa-IR"/>
+        </w:rPr>
+      </w:pPr>
+      <w:r>
+        <w:rPr>
+          <w:rFonts w:ascii="IRNazanin" w:hAnsi="IRNazanin" w:cs="IRNazanin"/>
+          <w:color w:val="4472C4" w:themeColor="accent1"/>
+          <w:sz w:val="144"/>
+          <w:szCs w:val="144"/>
+          <w:rtl/>
+          <w:lang w:bidi="fa-IR"/>
+        </w:rPr>
+        <w:br w:type="page"/>
+      </w:r>
+    </w:p>
+    <w:p>
+      <w:pPr>
+        <w:pStyle w:val="TOCEntry"/>
+        <w:bidi/>
+        <w:jc w:val="center"/>
+        <w:rPr>
+          <w:rFonts w:ascii="IRNazanin" w:hAnsi="IRNazanin" w:cs="IRNazanin"/>
+          <w:color w:val="4472C4" w:themeColor="accent1"/>
+          <w:sz w:val="144"/>
+          <w:szCs w:val="144"/>
+          <w:rtl/>
+          <w:lang w:bidi="fa-IR"/>
+        </w:rPr>
+      </w:pPr>
+      <w:r>
+        <w:rPr>
+          <w:rFonts w:ascii="IRNazanin" w:hAnsi="IRNazanin" w:cs="IRNazanin" w:hint="cs"/>
+          <w:color w:val="4472C4" w:themeColor="accent1"/>
+          <w:sz w:val="144"/>
+          <w:szCs w:val="144"/>
+          <w:rtl/>
+          <w:lang w:bidi="fa-IR"/>
+        </w:rPr>
+        <w:lastRenderedPageBreak/>
+        <w:t xml:space="preserve">ضمیمه </w:t>
+      </w:r>
+      <w:r>
+        <w:rPr>
+          <w:rFonts w:ascii="IRNazanin" w:hAnsi="IRNazanin" w:cs="IRNazanin" w:hint="cs"/>
+          <w:color w:val="4472C4" w:themeColor="accent1"/>
+          <w:sz w:val="144"/>
+          <w:szCs w:val="144"/>
+          <w:rtl/>
+          <w:lang w:bidi="fa-IR"/>
+        </w:rPr>
+        <w:t>4</w:t>
+      </w:r>
+    </w:p>
+    <w:p>
+      <w:pPr>
+        <w:pStyle w:val="TOCEntry"/>
+        <w:bidi/>
+        <w:jc w:val="center"/>
+        <w:rPr>
+          <w:rFonts w:ascii="IRNazanin" w:hAnsi="IRNazanin" w:cs="IRNazanin"/>
+          <w:color w:val="4472C4" w:themeColor="accent1"/>
+          <w:sz w:val="144"/>
+          <w:szCs w:val="144"/>
+          <w:rtl/>
+          <w:lang w:bidi="fa-IR"/>
+        </w:rPr>
+      </w:pPr>
+    </w:p>
+    <w:p>
+      <w:pPr>
+        <w:pStyle w:val="TOCEntry"/>
+        <w:bidi/>
+        <w:jc w:val="center"/>
+        <w:rPr>
+          <w:rFonts w:ascii="IRNazanin" w:hAnsi="IRNazanin" w:cs="IRNazanin"/>
+          <w:color w:val="4472C4" w:themeColor="accent1"/>
+          <w:sz w:val="144"/>
+          <w:szCs w:val="144"/>
+          <w:rtl/>
+          <w:lang w:bidi="fa-IR"/>
+        </w:rPr>
+      </w:pPr>
+      <w:r>
+        <w:rPr>
+          <w:rFonts w:ascii="IRNazanin" w:hAnsi="IRNazanin" w:cs="IRNazanin" w:hint="cs"/>
+          <w:color w:val="4472C4" w:themeColor="accent1"/>
+          <w:sz w:val="144"/>
+          <w:szCs w:val="144"/>
+          <w:rtl/>
+          <w:lang w:bidi="fa-IR"/>
+        </w:rPr>
+        <w:t>شمای گرافیکی پایگاه داده</w:t>
+      </w:r>
     </w:p>
     <w:sectPr>
       <w:headerReference w:type="default" r:id="rId13"/>
@@ -8094,7 +8437,7 @@
 </file>
 
 <file path=word/endnotes.xml><?xml version="1.0" encoding="utf-8"?>
-<w:endnotes xmlns:wpc="http://schemas.microsoft.com/office/word/2010/wordprocessingCanvas" xmlns:cx="http://schemas.microsoft.com/office/drawing/2014/chartex" xmlns:mc="http://schemas.openxmlformats.org/markup-compatibility/2006" xmlns:o="urn:schemas-microsoft-com:office:office" xmlns:r="http://schemas.openxmlformats.org/officeDocument/2006/relationships" xmlns:m="http://schemas.openxmlformats.org/officeDocument/2006/math" xmlns:v="urn:schemas-microsoft-com:vml" xmlns:wp14="http://schemas.microsoft.com/office/word/2010/wordprocessingDrawing" xmlns:wp="http://schemas.openxmlformats.org/drawingml/2006/wordprocessingDrawing" xmlns:w10="urn:schemas-microsoft-com:office:word" xmlns:w="http://schemas.openxmlformats.org/wordprocessingml/2006/main" xmlns:w14="http://schemas.microsoft.com/office/word/2010/wordml" xmlns:w15="http://schemas.microsoft.com/office/word/2012/wordml" xmlns:w16se="http://schemas.microsoft.com/office/word/2015/wordml/symex" xmlns:wpg="http://schemas.microsoft.com/office/word/2010/wordprocessingGroup" xmlns:wpi="http://schemas.microsoft.com/office/word/2010/wordprocessingInk" xmlns:wne="http://schemas.microsoft.com/office/word/2006/wordml" xmlns:wps="http://schemas.microsoft.com/office/word/2010/wordprocessingShape" mc:Ignorable="w14 w15 w16se wp14">
+<w:endnotes xmlns:wpc="http://schemas.microsoft.com/office/word/2010/wordprocessingCanvas" xmlns:cx="http://schemas.microsoft.com/office/drawing/2014/chartex" xmlns:cx1="http://schemas.microsoft.com/office/drawing/2015/9/8/chartex" xmlns:cx2="http://schemas.microsoft.com/office/drawing/2015/10/21/chartex" xmlns:cx3="http://schemas.microsoft.com/office/drawing/2016/5/9/chartex" xmlns:cx4="http://schemas.microsoft.com/office/drawing/2016/5/10/chartex" xmlns:cx5="http://schemas.microsoft.com/office/drawing/2016/5/11/chartex" xmlns:cx6="http://schemas.microsoft.com/office/drawing/2016/5/12/chartex" xmlns:cx7="http://schemas.microsoft.com/office/drawing/2016/5/13/chartex" xmlns:cx8="http://schemas.microsoft.com/office/drawing/2016/5/14/chartex" xmlns:mc="http://schemas.openxmlformats.org/markup-compatibility/2006" xmlns:aink="http://schemas.microsoft.com/office/drawing/2016/ink" xmlns:am3d="http://schemas.microsoft.com/office/drawing/2017/model3d" xmlns:o="urn:schemas-microsoft-com:office:office" xmlns:r="http://schemas.openxmlformats.org/officeDocument/2006/relationships" xmlns:m="http://schemas.openxmlformats.org/officeDocument/2006/math" xmlns:v="urn:schemas-microsoft-com:vml" xmlns:wp14="http://schemas.microsoft.com/office/word/2010/wordprocessingDrawing" xmlns:wp="http://schemas.openxmlformats.org/drawingml/2006/wordprocessingDrawing" xmlns:w10="urn:schemas-microsoft-com:office:word" xmlns:w="http://schemas.openxmlformats.org/wordprocessingml/2006/main" xmlns:w14="http://schemas.microsoft.com/office/word/2010/wordml" xmlns:w15="http://schemas.microsoft.com/office/word/2012/wordml" xmlns:w16cid="http://schemas.microsoft.com/office/word/2016/wordml/cid" xmlns:w16se="http://schemas.microsoft.com/office/word/2015/wordml/symex" xmlns:wpg="http://schemas.microsoft.com/office/word/2010/wordprocessingGroup" xmlns:wpi="http://schemas.microsoft.com/office/word/2010/wordprocessingInk" xmlns:wne="http://schemas.microsoft.com/office/word/2006/wordml" xmlns:wps="http://schemas.microsoft.com/office/word/2010/wordprocessingShape" mc:Ignorable="w14 w15 w16se w16cid wp14">
   <w:endnote w:type="separator" w:id="-1">
     <w:p>
       <w:pPr>
@@ -8119,7 +8462,7 @@
 </file>
 
 <file path=word/footer1.xml><?xml version="1.0" encoding="utf-8"?>
-<w:ftr xmlns:wpc="http://schemas.microsoft.com/office/word/2010/wordprocessingCanvas" xmlns:cx="http://schemas.microsoft.com/office/drawing/2014/chartex" xmlns:mc="http://schemas.openxmlformats.org/markup-compatibility/2006" xmlns:o="urn:schemas-microsoft-com:office:office" xmlns:r="http://schemas.openxmlformats.org/officeDocument/2006/relationships" xmlns:m="http://schemas.openxmlformats.org/officeDocument/2006/math" xmlns:v="urn:schemas-microsoft-com:vml" xmlns:wp14="http://schemas.microsoft.com/office/word/2010/wordprocessingDrawing" xmlns:wp="http://schemas.openxmlformats.org/drawingml/2006/wordprocessingDrawing" xmlns:w10="urn:schemas-microsoft-com:office:word" xmlns:w="http://schemas.openxmlformats.org/wordprocessingml/2006/main" xmlns:w14="http://schemas.microsoft.com/office/word/2010/wordml" xmlns:w15="http://schemas.microsoft.com/office/word/2012/wordml" xmlns:w16se="http://schemas.microsoft.com/office/word/2015/wordml/symex" xmlns:wpg="http://schemas.microsoft.com/office/word/2010/wordprocessingGroup" xmlns:wpi="http://schemas.microsoft.com/office/word/2010/wordprocessingInk" xmlns:wne="http://schemas.microsoft.com/office/word/2006/wordml" xmlns:wps="http://schemas.microsoft.com/office/word/2010/wordprocessingShape" mc:Ignorable="w14 w15 w16se wp14">
+<w:ftr xmlns:wpc="http://schemas.microsoft.com/office/word/2010/wordprocessingCanvas" xmlns:cx="http://schemas.microsoft.com/office/drawing/2014/chartex" xmlns:cx1="http://schemas.microsoft.com/office/drawing/2015/9/8/chartex" xmlns:cx2="http://schemas.microsoft.com/office/drawing/2015/10/21/chartex" xmlns:cx3="http://schemas.microsoft.com/office/drawing/2016/5/9/chartex" xmlns:cx4="http://schemas.microsoft.com/office/drawing/2016/5/10/chartex" xmlns:cx5="http://schemas.microsoft.com/office/drawing/2016/5/11/chartex" xmlns:cx6="http://schemas.microsoft.com/office/drawing/2016/5/12/chartex" xmlns:cx7="http://schemas.microsoft.com/office/drawing/2016/5/13/chartex" xmlns:cx8="http://schemas.microsoft.com/office/drawing/2016/5/14/chartex" xmlns:mc="http://schemas.openxmlformats.org/markup-compatibility/2006" xmlns:aink="http://schemas.microsoft.com/office/drawing/2016/ink" xmlns:am3d="http://schemas.microsoft.com/office/drawing/2017/model3d" xmlns:o="urn:schemas-microsoft-com:office:office" xmlns:r="http://schemas.openxmlformats.org/officeDocument/2006/relationships" xmlns:m="http://schemas.openxmlformats.org/officeDocument/2006/math" xmlns:v="urn:schemas-microsoft-com:vml" xmlns:wp14="http://schemas.microsoft.com/office/word/2010/wordprocessingDrawing" xmlns:wp="http://schemas.openxmlformats.org/drawingml/2006/wordprocessingDrawing" xmlns:w10="urn:schemas-microsoft-com:office:word" xmlns:w="http://schemas.openxmlformats.org/wordprocessingml/2006/main" xmlns:w14="http://schemas.microsoft.com/office/word/2010/wordml" xmlns:w15="http://schemas.microsoft.com/office/word/2012/wordml" xmlns:w16cid="http://schemas.microsoft.com/office/word/2016/wordml/cid" xmlns:w16se="http://schemas.microsoft.com/office/word/2015/wordml/symex" xmlns:wpg="http://schemas.microsoft.com/office/word/2010/wordprocessingGroup" xmlns:wpi="http://schemas.microsoft.com/office/word/2010/wordprocessingInk" xmlns:wne="http://schemas.microsoft.com/office/word/2006/wordml" xmlns:wps="http://schemas.microsoft.com/office/word/2010/wordprocessingShape" mc:Ignorable="w14 w15 w16se w16cid wp14">
   <w:p>
     <w:pPr>
       <w:pStyle w:val="Footer"/>
@@ -8143,7 +8486,7 @@
 </file>
 
 <file path=word/footer2.xml><?xml version="1.0" encoding="utf-8"?>
-<w:ftr xmlns:wpc="http://schemas.microsoft.com/office/word/2010/wordprocessingCanvas" xmlns:cx="http://schemas.microsoft.com/office/drawing/2014/chartex" xmlns:mc="http://schemas.openxmlformats.org/markup-compatibility/2006" xmlns:o="urn:schemas-microsoft-com:office:office" xmlns:r="http://schemas.openxmlformats.org/officeDocument/2006/relationships" xmlns:m="http://schemas.openxmlformats.org/officeDocument/2006/math" xmlns:v="urn:schemas-microsoft-com:vml" xmlns:wp14="http://schemas.microsoft.com/office/word/2010/wordprocessingDrawing" xmlns:wp="http://schemas.openxmlformats.org/drawingml/2006/wordprocessingDrawing" xmlns:w10="urn:schemas-microsoft-com:office:word" xmlns:w="http://schemas.openxmlformats.org/wordprocessingml/2006/main" xmlns:w14="http://schemas.microsoft.com/office/word/2010/wordml" xmlns:w15="http://schemas.microsoft.com/office/word/2012/wordml" xmlns:w16se="http://schemas.microsoft.com/office/word/2015/wordml/symex" xmlns:wpg="http://schemas.microsoft.com/office/word/2010/wordprocessingGroup" xmlns:wpi="http://schemas.microsoft.com/office/word/2010/wordprocessingInk" xmlns:wne="http://schemas.microsoft.com/office/word/2006/wordml" xmlns:wps="http://schemas.microsoft.com/office/word/2010/wordprocessingShape" mc:Ignorable="w14 w15 w16se wp14">
+<w:ftr xmlns:wpc="http://schemas.microsoft.com/office/word/2010/wordprocessingCanvas" xmlns:cx="http://schemas.microsoft.com/office/drawing/2014/chartex" xmlns:cx1="http://schemas.microsoft.com/office/drawing/2015/9/8/chartex" xmlns:cx2="http://schemas.microsoft.com/office/drawing/2015/10/21/chartex" xmlns:cx3="http://schemas.microsoft.com/office/drawing/2016/5/9/chartex" xmlns:cx4="http://schemas.microsoft.com/office/drawing/2016/5/10/chartex" xmlns:cx5="http://schemas.microsoft.com/office/drawing/2016/5/11/chartex" xmlns:cx6="http://schemas.microsoft.com/office/drawing/2016/5/12/chartex" xmlns:cx7="http://schemas.microsoft.com/office/drawing/2016/5/13/chartex" xmlns:cx8="http://schemas.microsoft.com/office/drawing/2016/5/14/chartex" xmlns:mc="http://schemas.openxmlformats.org/markup-compatibility/2006" xmlns:aink="http://schemas.microsoft.com/office/drawing/2016/ink" xmlns:am3d="http://schemas.microsoft.com/office/drawing/2017/model3d" xmlns:o="urn:schemas-microsoft-com:office:office" xmlns:r="http://schemas.openxmlformats.org/officeDocument/2006/relationships" xmlns:m="http://schemas.openxmlformats.org/officeDocument/2006/math" xmlns:v="urn:schemas-microsoft-com:vml" xmlns:wp14="http://schemas.microsoft.com/office/word/2010/wordprocessingDrawing" xmlns:wp="http://schemas.openxmlformats.org/drawingml/2006/wordprocessingDrawing" xmlns:w10="urn:schemas-microsoft-com:office:word" xmlns:w="http://schemas.openxmlformats.org/wordprocessingml/2006/main" xmlns:w14="http://schemas.microsoft.com/office/word/2010/wordml" xmlns:w15="http://schemas.microsoft.com/office/word/2012/wordml" xmlns:w16cid="http://schemas.microsoft.com/office/word/2016/wordml/cid" xmlns:w16se="http://schemas.microsoft.com/office/word/2015/wordml/symex" xmlns:wpg="http://schemas.microsoft.com/office/word/2010/wordprocessingGroup" xmlns:wpi="http://schemas.microsoft.com/office/word/2010/wordprocessingInk" xmlns:wne="http://schemas.microsoft.com/office/word/2006/wordml" xmlns:wps="http://schemas.microsoft.com/office/word/2010/wordprocessingShape" mc:Ignorable="w14 w15 w16se w16cid wp14">
   <w:p>
     <w:pPr>
       <w:pStyle w:val="Footer"/>
@@ -8153,7 +8496,7 @@
 </file>
 
 <file path=word/footnotes.xml><?xml version="1.0" encoding="utf-8"?>
-<w:footnotes xmlns:wpc="http://schemas.microsoft.com/office/word/2010/wordprocessingCanvas" xmlns:cx="http://schemas.microsoft.com/office/drawing/2014/chartex" xmlns:mc="http://schemas.openxmlformats.org/markup-compatibility/2006" xmlns:o="urn:schemas-microsoft-com:office:office" xmlns:r="http://schemas.openxmlformats.org/officeDocument/2006/relationships" xmlns:m="http://schemas.openxmlformats.org/officeDocument/2006/math" xmlns:v="urn:schemas-microsoft-com:vml" xmlns:wp14="http://schemas.microsoft.com/office/word/2010/wordprocessingDrawing" xmlns:wp="http://schemas.openxmlformats.org/drawingml/2006/wordprocessingDrawing" xmlns:w10="urn:schemas-microsoft-com:office:word" xmlns:w="http://schemas.openxmlformats.org/wordprocessingml/2006/main" xmlns:w14="http://schemas.microsoft.com/office/word/2010/wordml" xmlns:w15="http://schemas.microsoft.com/office/word/2012/wordml" xmlns:w16se="http://schemas.microsoft.com/office/word/2015/wordml/symex" xmlns:wpg="http://schemas.microsoft.com/office/word/2010/wordprocessingGroup" xmlns:wpi="http://schemas.microsoft.com/office/word/2010/wordprocessingInk" xmlns:wne="http://schemas.microsoft.com/office/word/2006/wordml" xmlns:wps="http://schemas.microsoft.com/office/word/2010/wordprocessingShape" mc:Ignorable="w14 w15 w16se wp14">
+<w:footnotes xmlns:wpc="http://schemas.microsoft.com/office/word/2010/wordprocessingCanvas" xmlns:cx="http://schemas.microsoft.com/office/drawing/2014/chartex" xmlns:cx1="http://schemas.microsoft.com/office/drawing/2015/9/8/chartex" xmlns:cx2="http://schemas.microsoft.com/office/drawing/2015/10/21/chartex" xmlns:cx3="http://schemas.microsoft.com/office/drawing/2016/5/9/chartex" xmlns:cx4="http://schemas.microsoft.com/office/drawing/2016/5/10/chartex" xmlns:cx5="http://schemas.microsoft.com/office/drawing/2016/5/11/chartex" xmlns:cx6="http://schemas.microsoft.com/office/drawing/2016/5/12/chartex" xmlns:cx7="http://schemas.microsoft.com/office/drawing/2016/5/13/chartex" xmlns:cx8="http://schemas.microsoft.com/office/drawing/2016/5/14/chartex" xmlns:mc="http://schemas.openxmlformats.org/markup-compatibility/2006" xmlns:aink="http://schemas.microsoft.com/office/drawing/2016/ink" xmlns:am3d="http://schemas.microsoft.com/office/drawing/2017/model3d" xmlns:o="urn:schemas-microsoft-com:office:office" xmlns:r="http://schemas.openxmlformats.org/officeDocument/2006/relationships" xmlns:m="http://schemas.openxmlformats.org/officeDocument/2006/math" xmlns:v="urn:schemas-microsoft-com:vml" xmlns:wp14="http://schemas.microsoft.com/office/word/2010/wordprocessingDrawing" xmlns:wp="http://schemas.openxmlformats.org/drawingml/2006/wordprocessingDrawing" xmlns:w10="urn:schemas-microsoft-com:office:word" xmlns:w="http://schemas.openxmlformats.org/wordprocessingml/2006/main" xmlns:w14="http://schemas.microsoft.com/office/word/2010/wordml" xmlns:w15="http://schemas.microsoft.com/office/word/2012/wordml" xmlns:w16cid="http://schemas.microsoft.com/office/word/2016/wordml/cid" xmlns:w16se="http://schemas.microsoft.com/office/word/2015/wordml/symex" xmlns:wpg="http://schemas.microsoft.com/office/word/2010/wordprocessingGroup" xmlns:wpi="http://schemas.microsoft.com/office/word/2010/wordprocessingInk" xmlns:wne="http://schemas.microsoft.com/office/word/2006/wordml" xmlns:wps="http://schemas.microsoft.com/office/word/2010/wordprocessingShape" mc:Ignorable="w14 w15 w16se w16cid wp14">
   <w:footnote w:type="separator" w:id="-1">
     <w:p>
       <w:pPr>
@@ -8178,7 +8521,7 @@
 </file>
 
 <file path=word/header1.xml><?xml version="1.0" encoding="utf-8"?>
-<w:hdr xmlns:wpc="http://schemas.microsoft.com/office/word/2010/wordprocessingCanvas" xmlns:cx="http://schemas.microsoft.com/office/drawing/2014/chartex" xmlns:mc="http://schemas.openxmlformats.org/markup-compatibility/2006" xmlns:o="urn:schemas-microsoft-com:office:office" xmlns:r="http://schemas.openxmlformats.org/officeDocument/2006/relationships" xmlns:m="http://schemas.openxmlformats.org/officeDocument/2006/math" xmlns:v="urn:schemas-microsoft-com:vml" xmlns:wp14="http://schemas.microsoft.com/office/word/2010/wordprocessingDrawing" xmlns:wp="http://schemas.openxmlformats.org/drawingml/2006/wordprocessingDrawing" xmlns:w10="urn:schemas-microsoft-com:office:word" xmlns:w="http://schemas.openxmlformats.org/wordprocessingml/2006/main" xmlns:w14="http://schemas.microsoft.com/office/word/2010/wordml" xmlns:w15="http://schemas.microsoft.com/office/word/2012/wordml" xmlns:w16se="http://schemas.microsoft.com/office/word/2015/wordml/symex" xmlns:wpg="http://schemas.microsoft.com/office/word/2010/wordprocessingGroup" xmlns:wpi="http://schemas.microsoft.com/office/word/2010/wordprocessingInk" xmlns:wne="http://schemas.microsoft.com/office/word/2006/wordml" xmlns:wps="http://schemas.microsoft.com/office/word/2010/wordprocessingShape" mc:Ignorable="w14 w15 w16se wp14">
+<w:hdr xmlns:wpc="http://schemas.microsoft.com/office/word/2010/wordprocessingCanvas" xmlns:cx="http://schemas.microsoft.com/office/drawing/2014/chartex" xmlns:cx1="http://schemas.microsoft.com/office/drawing/2015/9/8/chartex" xmlns:cx2="http://schemas.microsoft.com/office/drawing/2015/10/21/chartex" xmlns:cx3="http://schemas.microsoft.com/office/drawing/2016/5/9/chartex" xmlns:cx4="http://schemas.microsoft.com/office/drawing/2016/5/10/chartex" xmlns:cx5="http://schemas.microsoft.com/office/drawing/2016/5/11/chartex" xmlns:cx6="http://schemas.microsoft.com/office/drawing/2016/5/12/chartex" xmlns:cx7="http://schemas.microsoft.com/office/drawing/2016/5/13/chartex" xmlns:cx8="http://schemas.microsoft.com/office/drawing/2016/5/14/chartex" xmlns:mc="http://schemas.openxmlformats.org/markup-compatibility/2006" xmlns:aink="http://schemas.microsoft.com/office/drawing/2016/ink" xmlns:am3d="http://schemas.microsoft.com/office/drawing/2017/model3d" xmlns:o="urn:schemas-microsoft-com:office:office" xmlns:r="http://schemas.openxmlformats.org/officeDocument/2006/relationships" xmlns:m="http://schemas.openxmlformats.org/officeDocument/2006/math" xmlns:v="urn:schemas-microsoft-com:vml" xmlns:wp14="http://schemas.microsoft.com/office/word/2010/wordprocessingDrawing" xmlns:wp="http://schemas.openxmlformats.org/drawingml/2006/wordprocessingDrawing" xmlns:w10="urn:schemas-microsoft-com:office:word" xmlns:w="http://schemas.openxmlformats.org/wordprocessingml/2006/main" xmlns:w14="http://schemas.microsoft.com/office/word/2010/wordml" xmlns:w15="http://schemas.microsoft.com/office/word/2012/wordml" xmlns:w16cid="http://schemas.microsoft.com/office/word/2016/wordml/cid" xmlns:w16se="http://schemas.microsoft.com/office/word/2015/wordml/symex" xmlns:wpg="http://schemas.microsoft.com/office/word/2010/wordprocessingGroup" xmlns:wpi="http://schemas.microsoft.com/office/word/2010/wordprocessingInk" xmlns:wne="http://schemas.microsoft.com/office/word/2006/wordml" xmlns:wps="http://schemas.microsoft.com/office/word/2010/wordprocessingShape" mc:Ignorable="w14 w15 w16se w16cid wp14">
   <w:p>
     <w:pPr>
       <w:pStyle w:val="Header"/>
@@ -8337,7 +8680,7 @@
 </file>
 
 <file path=word/header2.xml><?xml version="1.0" encoding="utf-8"?>
-<w:hdr xmlns:wpc="http://schemas.microsoft.com/office/word/2010/wordprocessingCanvas" xmlns:cx="http://schemas.microsoft.com/office/drawing/2014/chartex" xmlns:mc="http://schemas.openxmlformats.org/markup-compatibility/2006" xmlns:o="urn:schemas-microsoft-com:office:office" xmlns:r="http://schemas.openxmlformats.org/officeDocument/2006/relationships" xmlns:m="http://schemas.openxmlformats.org/officeDocument/2006/math" xmlns:v="urn:schemas-microsoft-com:vml" xmlns:wp14="http://schemas.microsoft.com/office/word/2010/wordprocessingDrawing" xmlns:wp="http://schemas.openxmlformats.org/drawingml/2006/wordprocessingDrawing" xmlns:w10="urn:schemas-microsoft-com:office:word" xmlns:w="http://schemas.openxmlformats.org/wordprocessingml/2006/main" xmlns:w14="http://schemas.microsoft.com/office/word/2010/wordml" xmlns:w15="http://schemas.microsoft.com/office/word/2012/wordml" xmlns:w16se="http://schemas.microsoft.com/office/word/2015/wordml/symex" xmlns:wpg="http://schemas.microsoft.com/office/word/2010/wordprocessingGroup" xmlns:wpi="http://schemas.microsoft.com/office/word/2010/wordprocessingInk" xmlns:wne="http://schemas.microsoft.com/office/word/2006/wordml" xmlns:wps="http://schemas.microsoft.com/office/word/2010/wordprocessingShape" mc:Ignorable="w14 w15 w16se wp14">
+<w:hdr xmlns:wpc="http://schemas.microsoft.com/office/word/2010/wordprocessingCanvas" xmlns:cx="http://schemas.microsoft.com/office/drawing/2014/chartex" xmlns:cx1="http://schemas.microsoft.com/office/drawing/2015/9/8/chartex" xmlns:cx2="http://schemas.microsoft.com/office/drawing/2015/10/21/chartex" xmlns:cx3="http://schemas.microsoft.com/office/drawing/2016/5/9/chartex" xmlns:cx4="http://schemas.microsoft.com/office/drawing/2016/5/10/chartex" xmlns:cx5="http://schemas.microsoft.com/office/drawing/2016/5/11/chartex" xmlns:cx6="http://schemas.microsoft.com/office/drawing/2016/5/12/chartex" xmlns:cx7="http://schemas.microsoft.com/office/drawing/2016/5/13/chartex" xmlns:cx8="http://schemas.microsoft.com/office/drawing/2016/5/14/chartex" xmlns:mc="http://schemas.openxmlformats.org/markup-compatibility/2006" xmlns:aink="http://schemas.microsoft.com/office/drawing/2016/ink" xmlns:am3d="http://schemas.microsoft.com/office/drawing/2017/model3d" xmlns:o="urn:schemas-microsoft-com:office:office" xmlns:r="http://schemas.openxmlformats.org/officeDocument/2006/relationships" xmlns:m="http://schemas.openxmlformats.org/officeDocument/2006/math" xmlns:v="urn:schemas-microsoft-com:vml" xmlns:wp14="http://schemas.microsoft.com/office/word/2010/wordprocessingDrawing" xmlns:wp="http://schemas.openxmlformats.org/drawingml/2006/wordprocessingDrawing" xmlns:w10="urn:schemas-microsoft-com:office:word" xmlns:w="http://schemas.openxmlformats.org/wordprocessingml/2006/main" xmlns:w14="http://schemas.microsoft.com/office/word/2010/wordml" xmlns:w15="http://schemas.microsoft.com/office/word/2012/wordml" xmlns:w16cid="http://schemas.microsoft.com/office/word/2016/wordml/cid" xmlns:w16se="http://schemas.microsoft.com/office/word/2015/wordml/symex" xmlns:wpg="http://schemas.microsoft.com/office/word/2010/wordprocessingGroup" xmlns:wpi="http://schemas.microsoft.com/office/word/2010/wordprocessingInk" xmlns:wne="http://schemas.microsoft.com/office/word/2006/wordml" xmlns:wps="http://schemas.microsoft.com/office/word/2010/wordprocessingShape" mc:Ignorable="w14 w15 w16se w16cid wp14">
   <w:p>
     <w:pPr>
       <w:pStyle w:val="Header"/>
@@ -8519,7 +8862,7 @@
 </file>
 
 <file path=word/numbering.xml><?xml version="1.0" encoding="utf-8"?>
-<w:numbering xmlns:wpc="http://schemas.microsoft.com/office/word/2010/wordprocessingCanvas" xmlns:cx="http://schemas.microsoft.com/office/drawing/2014/chartex" xmlns:mc="http://schemas.openxmlformats.org/markup-compatibility/2006" xmlns:o="urn:schemas-microsoft-com:office:office" xmlns:r="http://schemas.openxmlformats.org/officeDocument/2006/relationships" xmlns:m="http://schemas.openxmlformats.org/officeDocument/2006/math" xmlns:v="urn:schemas-microsoft-com:vml" xmlns:wp14="http://schemas.microsoft.com/office/word/2010/wordprocessingDrawing" xmlns:wp="http://schemas.openxmlformats.org/drawingml/2006/wordprocessingDrawing" xmlns:w10="urn:schemas-microsoft-com:office:word" xmlns:w="http://schemas.openxmlformats.org/wordprocessingml/2006/main" xmlns:w14="http://schemas.microsoft.com/office/word/2010/wordml" xmlns:w15="http://schemas.microsoft.com/office/word/2012/wordml" xmlns:w16se="http://schemas.microsoft.com/office/word/2015/wordml/symex" xmlns:wpg="http://schemas.microsoft.com/office/word/2010/wordprocessingGroup" xmlns:wpi="http://schemas.microsoft.com/office/word/2010/wordprocessingInk" xmlns:wne="http://schemas.microsoft.com/office/word/2006/wordml" xmlns:wps="http://schemas.microsoft.com/office/word/2010/wordprocessingShape" mc:Ignorable="w14 w15 w16se wp14">
+<w:numbering xmlns:wpc="http://schemas.microsoft.com/office/word/2010/wordprocessingCanvas" xmlns:cx="http://schemas.microsoft.com/office/drawing/2014/chartex" xmlns:cx1="http://schemas.microsoft.com/office/drawing/2015/9/8/chartex" xmlns:cx2="http://schemas.microsoft.com/office/drawing/2015/10/21/chartex" xmlns:cx3="http://schemas.microsoft.com/office/drawing/2016/5/9/chartex" xmlns:cx4="http://schemas.microsoft.com/office/drawing/2016/5/10/chartex" xmlns:cx5="http://schemas.microsoft.com/office/drawing/2016/5/11/chartex" xmlns:cx6="http://schemas.microsoft.com/office/drawing/2016/5/12/chartex" xmlns:cx7="http://schemas.microsoft.com/office/drawing/2016/5/13/chartex" xmlns:cx8="http://schemas.microsoft.com/office/drawing/2016/5/14/chartex" xmlns:mc="http://schemas.openxmlformats.org/markup-compatibility/2006" xmlns:aink="http://schemas.microsoft.com/office/drawing/2016/ink" xmlns:am3d="http://schemas.microsoft.com/office/drawing/2017/model3d" xmlns:o="urn:schemas-microsoft-com:office:office" xmlns:r="http://schemas.openxmlformats.org/officeDocument/2006/relationships" xmlns:m="http://schemas.openxmlformats.org/officeDocument/2006/math" xmlns:v="urn:schemas-microsoft-com:vml" xmlns:wp14="http://schemas.microsoft.com/office/word/2010/wordprocessingDrawing" xmlns:wp="http://schemas.openxmlformats.org/drawingml/2006/wordprocessingDrawing" xmlns:w10="urn:schemas-microsoft-com:office:word" xmlns:w="http://schemas.openxmlformats.org/wordprocessingml/2006/main" xmlns:w14="http://schemas.microsoft.com/office/word/2010/wordml" xmlns:w15="http://schemas.microsoft.com/office/word/2012/wordml" xmlns:w16cid="http://schemas.microsoft.com/office/word/2016/wordml/cid" xmlns:w16se="http://schemas.microsoft.com/office/word/2015/wordml/symex" xmlns:wpg="http://schemas.microsoft.com/office/word/2010/wordprocessingGroup" xmlns:wpi="http://schemas.microsoft.com/office/word/2010/wordprocessingInk" xmlns:wne="http://schemas.microsoft.com/office/word/2006/wordml" xmlns:wps="http://schemas.microsoft.com/office/word/2010/wordprocessingShape" mc:Ignorable="w14 w15 w16se w16cid wp14">
   <w:abstractNum w:abstractNumId="0" w15:restartNumberingAfterBreak="0">
     <w:nsid w:val="FFFFFFFB"/>
     <w:multiLevelType w:val="multilevel"/>
@@ -10548,7 +10891,7 @@
 </file>
 
 <file path=word/styles.xml><?xml version="1.0" encoding="utf-8"?>
-<w:styles xmlns:mc="http://schemas.openxmlformats.org/markup-compatibility/2006" xmlns:r="http://schemas.openxmlformats.org/officeDocument/2006/relationships" xmlns:w="http://schemas.openxmlformats.org/wordprocessingml/2006/main" xmlns:w14="http://schemas.microsoft.com/office/word/2010/wordml" xmlns:w15="http://schemas.microsoft.com/office/word/2012/wordml" xmlns:w16se="http://schemas.microsoft.com/office/word/2015/wordml/symex" mc:Ignorable="w14 w15 w16se">
+<w:styles xmlns:mc="http://schemas.openxmlformats.org/markup-compatibility/2006" xmlns:r="http://schemas.openxmlformats.org/officeDocument/2006/relationships" xmlns:w="http://schemas.openxmlformats.org/wordprocessingml/2006/main" xmlns:w14="http://schemas.microsoft.com/office/word/2010/wordml" xmlns:w15="http://schemas.microsoft.com/office/word/2012/wordml" xmlns:w16cid="http://schemas.microsoft.com/office/word/2016/wordml/cid" xmlns:w16se="http://schemas.microsoft.com/office/word/2015/wordml/symex" mc:Ignorable="w14 w15 w16se w16cid">
   <w:docDefaults>
     <w:rPrDefault>
       <w:rPr>
@@ -10564,7 +10907,7 @@
       </w:pPr>
     </w:pPrDefault>
   </w:docDefaults>
-  <w:latentStyles w:defLockedState="0" w:defUIPriority="99" w:defSemiHidden="0" w:defUnhideWhenUsed="0" w:defQFormat="0" w:count="371">
+  <w:latentStyles w:defLockedState="0" w:defUIPriority="99" w:defSemiHidden="0" w:defUnhideWhenUsed="0" w:defQFormat="0" w:count="376">
     <w:lsdException w:name="Normal" w:uiPriority="0" w:qFormat="1"/>
     <w:lsdException w:name="heading 1" w:uiPriority="0" w:qFormat="1"/>
     <w:lsdException w:name="heading 2" w:semiHidden="1" w:uiPriority="0" w:unhideWhenUsed="1" w:qFormat="1"/>
@@ -10670,7 +11013,6 @@
     <w:lsdException w:name="HTML Sample" w:semiHidden="1" w:unhideWhenUsed="1"/>
     <w:lsdException w:name="HTML Typewriter" w:semiHidden="1" w:unhideWhenUsed="1"/>
     <w:lsdException w:name="HTML Variable" w:semiHidden="1" w:unhideWhenUsed="1"/>
-    <w:lsdException w:name="Normal Table" w:semiHidden="1" w:unhideWhenUsed="1"/>
     <w:lsdException w:name="annotation subject" w:semiHidden="1" w:unhideWhenUsed="1"/>
     <w:lsdException w:name="No List" w:semiHidden="1" w:unhideWhenUsed="1"/>
     <w:lsdException w:name="Outline List 1" w:semiHidden="1" w:unhideWhenUsed="1"/>
@@ -10713,11 +11055,8 @@
     <w:lsdException w:name="Table Contemporary" w:semiHidden="1" w:unhideWhenUsed="1"/>
     <w:lsdException w:name="Table Elegant" w:semiHidden="1" w:unhideWhenUsed="1"/>
     <w:lsdException w:name="Table Professional" w:semiHidden="1" w:unhideWhenUsed="1"/>
-    <w:lsdException w:name="Table Subtle 1" w:semiHidden="1" w:unhideWhenUsed="1"/>
     <w:lsdException w:name="Table Subtle 2" w:semiHidden="1" w:unhideWhenUsed="1"/>
     <w:lsdException w:name="Table Web 1" w:semiHidden="1" w:unhideWhenUsed="1"/>
-    <w:lsdException w:name="Table Web 2" w:semiHidden="1" w:unhideWhenUsed="1"/>
-    <w:lsdException w:name="Table Web 3" w:semiHidden="1" w:unhideWhenUsed="1"/>
     <w:lsdException w:name="Balloon Text" w:semiHidden="1" w:unhideWhenUsed="1"/>
     <w:lsdException w:name="Table Grid" w:uiPriority="39"/>
     <w:lsdException w:name="Table Theme" w:semiHidden="1" w:unhideWhenUsed="1"/>
@@ -10936,6 +11275,11 @@
     <w:lsdException w:name="List Table 5 Dark Accent 6" w:uiPriority="50"/>
     <w:lsdException w:name="List Table 6 Colorful Accent 6" w:uiPriority="51"/>
     <w:lsdException w:name="List Table 7 Colorful Accent 6" w:uiPriority="52"/>
+    <w:lsdException w:name="Mention" w:semiHidden="1" w:unhideWhenUsed="1"/>
+    <w:lsdException w:name="Smart Hyperlink" w:semiHidden="1" w:unhideWhenUsed="1"/>
+    <w:lsdException w:name="Hashtag" w:semiHidden="1" w:unhideWhenUsed="1"/>
+    <w:lsdException w:name="Unresolved Mention" w:semiHidden="1" w:unhideWhenUsed="1"/>
+    <w:lsdException w:name="Smart Link" w:semiHidden="1" w:unhideWhenUsed="1"/>
   </w:latentStyles>
   <w:style w:type="paragraph" w:default="1" w:styleId="Normal">
     <w:name w:val="Normal"/>
@@ -11817,7 +12161,7 @@
 </file>
 
 <file path=customXml/itemProps1.xml><?xml version="1.0" encoding="utf-8"?>
-<ds:datastoreItem xmlns:ds="http://schemas.openxmlformats.org/officeDocument/2006/customXml" ds:itemID="{850CF0CC-0CF7-4C68-B302-AA44E1C7C4ED}">
+<ds:datastoreItem xmlns:ds="http://schemas.openxmlformats.org/officeDocument/2006/customXml" ds:itemID="{D673AD45-9723-4241-9692-51E2A4FC56A5}">
   <ds:schemaRefs>
     <ds:schemaRef ds:uri="http://schemas.openxmlformats.org/officeDocument/2006/bibliography"/>
   </ds:schemaRefs>

</xml_diff>